<commit_message>
cleaning + add shit
</commit_message>
<xml_diff>
--- a/Project/ICT_ARCHITECTURE_ANALYSE.docx
+++ b/Project/ICT_ARCHITECTURE_ANALYSE.docx
@@ -23,7 +23,7 @@
       <w:sdtContent>
         <w:p>
           <w:pPr>
-            <w:pStyle w:val="NoSpacing"/>
+            <w:pStyle w:val="Geenafstand"/>
             <w:jc w:val="both"/>
             <w:rPr>
               <w:sz w:val="2"/>
@@ -71,7 +71,7 @@
                       <w:sdtContent>
                         <w:p>
                           <w:pPr>
-                            <w:pStyle w:val="NoSpacing"/>
+                            <w:pStyle w:val="Geenafstand"/>
                             <w:rPr>
                               <w:rFonts w:asciiTheme="majorHAnsi" w:eastAsiaTheme="majorEastAsia" w:hAnsiTheme="majorHAnsi" w:cstheme="majorBidi"/>
                               <w:caps/>
@@ -97,7 +97,7 @@
                     </w:sdt>
                     <w:p>
                       <w:pPr>
-                        <w:pStyle w:val="NoSpacing"/>
+                        <w:pStyle w:val="Geenafstand"/>
                         <w:spacing w:before="120"/>
                         <w:rPr>
                           <w:color w:val="052F61" w:themeColor="accent1"/>
@@ -147,19 +147,9 @@
                       </w:r>
                     </w:p>
                     <w:p>
-                      <w:proofErr w:type="spellStart"/>
                       <w:r>
-                        <w:t>Ignace</w:t>
+                        <w:t>Ignace Shoeib</w:t>
                       </w:r>
-                      <w:proofErr w:type="spellEnd"/>
-                      <w:r>
-                        <w:t xml:space="preserve"> </w:t>
-                      </w:r>
-                      <w:proofErr w:type="spellStart"/>
-                      <w:r>
-                        <w:t>Shoeib</w:t>
-                      </w:r>
-                      <w:proofErr w:type="spellEnd"/>
                       <w:r>
                         <w:t>,</w:t>
                       </w:r>
@@ -176,19 +166,9 @@
                       </w:r>
                     </w:p>
                     <w:p>
-                      <w:proofErr w:type="spellStart"/>
                       <w:r>
-                        <w:t>Massin</w:t>
+                        <w:t>Massin Lajlufi</w:t>
                       </w:r>
-                      <w:proofErr w:type="spellEnd"/>
-                      <w:r>
-                        <w:t xml:space="preserve"> </w:t>
-                      </w:r>
-                      <w:proofErr w:type="spellStart"/>
-                      <w:r>
-                        <w:t>Lajlufi</w:t>
-                      </w:r>
-                      <w:proofErr w:type="spellEnd"/>
                     </w:p>
                   </w:txbxContent>
                 </v:textbox>
@@ -232,7 +212,7 @@
                   <w:txbxContent>
                     <w:p>
                       <w:pPr>
-                        <w:pStyle w:val="NoSpacing"/>
+                        <w:pStyle w:val="Geenafstand"/>
                         <w:jc w:val="right"/>
                         <w:rPr>
                           <w:color w:val="052F61" w:themeColor="accent1"/>
@@ -283,7 +263,7 @@
                       <w:sdtContent>
                         <w:p>
                           <w:pPr>
-                            <w:pStyle w:val="NoSpacing"/>
+                            <w:pStyle w:val="Geenafstand"/>
                             <w:jc w:val="right"/>
                             <w:rPr>
                               <w:color w:val="052F61" w:themeColor="accent1"/>
@@ -321,7 +301,7 @@
     </w:sdt>
     <w:p>
       <w:pPr>
-        <w:pStyle w:val="TOC1"/>
+        <w:pStyle w:val="Inhopg1"/>
         <w:tabs>
           <w:tab w:val="right" w:pos="9016"/>
         </w:tabs>
@@ -402,7 +382,7 @@
     </w:p>
     <w:p>
       <w:pPr>
-        <w:pStyle w:val="TOC1"/>
+        <w:pStyle w:val="Inhopg1"/>
         <w:tabs>
           <w:tab w:val="right" w:pos="9016"/>
         </w:tabs>
@@ -473,7 +453,7 @@
     </w:p>
     <w:p>
       <w:pPr>
-        <w:pStyle w:val="TOC1"/>
+        <w:pStyle w:val="Inhopg1"/>
         <w:tabs>
           <w:tab w:val="right" w:pos="9016"/>
         </w:tabs>
@@ -544,7 +524,7 @@
     </w:p>
     <w:p>
       <w:pPr>
-        <w:pStyle w:val="TOC1"/>
+        <w:pStyle w:val="Inhopg1"/>
         <w:tabs>
           <w:tab w:val="right" w:pos="9016"/>
         </w:tabs>
@@ -637,7 +617,7 @@
     </w:p>
     <w:p>
       <w:pPr>
-        <w:pStyle w:val="Heading1"/>
+        <w:pStyle w:val="Kop1"/>
         <w:jc w:val="both"/>
       </w:pPr>
       <w:bookmarkStart w:id="0" w:name="_Toc89793000"/>
@@ -688,39 +668,7 @@
         <w:t xml:space="preserve"> voor elk bestand die de gebruiker upload. Als de gebruiker dan deze bestand heeft geüpload, </w:t>
       </w:r>
       <w:r>
-        <w:t xml:space="preserve">dan zal de server een </w:t>
-      </w:r>
-      <w:proofErr w:type="spellStart"/>
-      <w:r>
-        <w:t>checksum</w:t>
-      </w:r>
-      <w:proofErr w:type="spellEnd"/>
-      <w:r>
-        <w:t xml:space="preserve"> moeten uitvoeren. Een </w:t>
-      </w:r>
-      <w:proofErr w:type="spellStart"/>
-      <w:r>
-        <w:t>checksum</w:t>
-      </w:r>
-      <w:proofErr w:type="spellEnd"/>
-      <w:r>
-        <w:t xml:space="preserve"> is een som gebaseerd op het aantal bits die een bestand heeft, de reden dat we dan een </w:t>
-      </w:r>
-      <w:proofErr w:type="spellStart"/>
-      <w:r>
-        <w:t>checksum</w:t>
-      </w:r>
-      <w:proofErr w:type="spellEnd"/>
-      <w:r>
-        <w:t xml:space="preserve"> willen is om </w:t>
-      </w:r>
-      <w:proofErr w:type="spellStart"/>
-      <w:r>
-        <w:t>errors</w:t>
-      </w:r>
-      <w:proofErr w:type="spellEnd"/>
-      <w:r>
-        <w:t xml:space="preserve"> te voorkomen.</w:t>
+        <w:t>dan zal de server een checksum moeten uitvoeren. Een checksum is een som gebaseerd op het aantal bits die een bestand heeft, de reden dat we dan een checksum willen is om errors te voorkomen.</w:t>
       </w:r>
       <w:r>
         <w:t xml:space="preserve"> </w:t>
@@ -742,17 +690,8 @@
           <w:b/>
           <w:bCs/>
         </w:rPr>
-        <w:t xml:space="preserve">Amazon </w:t>
-      </w:r>
-      <w:proofErr w:type="spellStart"/>
-      <w:r>
-        <w:rPr>
-          <w:b/>
-          <w:bCs/>
-        </w:rPr>
-        <w:t>Cognito</w:t>
-      </w:r>
-      <w:proofErr w:type="spellEnd"/>
+        <w:t>Amazon Cognito</w:t>
+      </w:r>
     </w:p>
     <w:p>
       <w:pPr>
@@ -760,15 +699,7 @@
         <w:jc w:val="both"/>
       </w:pPr>
       <w:r>
-        <w:t xml:space="preserve">Amazon </w:t>
-      </w:r>
-      <w:proofErr w:type="spellStart"/>
-      <w:r>
-        <w:t>Cognito</w:t>
-      </w:r>
-      <w:proofErr w:type="spellEnd"/>
-      <w:r>
-        <w:t xml:space="preserve"> is verantwoordelijk voor het mogelijk maken om gebruikers toe te voegen en te kunnen </w:t>
+        <w:t xml:space="preserve">Amazon Cognito is verantwoordelijk voor het mogelijk maken om gebruikers toe te voegen en te kunnen </w:t>
       </w:r>
       <w:r>
         <w:t>authentiseren</w:t>
@@ -793,34 +724,10 @@
           <w:b/>
           <w:bCs/>
         </w:rPr>
-        <w:t xml:space="preserve">Amazon </w:t>
-      </w:r>
-      <w:proofErr w:type="spellStart"/>
-      <w:r>
-        <w:rPr>
-          <w:b/>
-          <w:bCs/>
-        </w:rPr>
-        <w:t>Relational</w:t>
-      </w:r>
-      <w:proofErr w:type="spellEnd"/>
-      <w:r>
-        <w:rPr>
-          <w:b/>
-          <w:bCs/>
-        </w:rPr>
-        <w:t xml:space="preserve"> Database</w:t>
-      </w:r>
-      <w:r>
-        <w:t xml:space="preserve">. We kunnen met deze UUID een </w:t>
-      </w:r>
-      <w:proofErr w:type="spellStart"/>
-      <w:r>
-        <w:t>checksum</w:t>
-      </w:r>
-      <w:proofErr w:type="spellEnd"/>
-      <w:r>
-        <w:t xml:space="preserve"> uitvoeren om te zien of deze bestand foutloos is overgebracht.</w:t>
+        <w:t>Amazon Relational Database</w:t>
+      </w:r>
+      <w:r>
+        <w:t>. We kunnen met deze UUID een checksum uitvoeren om te zien of deze bestand foutloos is overgebracht.</w:t>
       </w:r>
     </w:p>
     <w:p>
@@ -836,44 +743,20 @@
           <w:b/>
           <w:bCs/>
         </w:rPr>
-        <w:t xml:space="preserve">Amazon </w:t>
-      </w:r>
-      <w:proofErr w:type="spellStart"/>
-      <w:r>
-        <w:rPr>
-          <w:b/>
-          <w:bCs/>
-        </w:rPr>
-        <w:t>Lambda</w:t>
-      </w:r>
-      <w:proofErr w:type="spellEnd"/>
-      <w:r>
-        <w:rPr>
-          <w:b/>
-          <w:bCs/>
-        </w:rPr>
-        <w:t xml:space="preserve">. </w:t>
-      </w:r>
-      <w:r>
-        <w:t xml:space="preserve">Amazon </w:t>
-      </w:r>
-      <w:proofErr w:type="spellStart"/>
-      <w:r>
-        <w:t>Lambda</w:t>
-      </w:r>
-      <w:proofErr w:type="spellEnd"/>
-      <w:r>
-        <w:t xml:space="preserve"> zal op basis van onze zelf-ingestelde momenten automatisch onze S3 Bucket leegmaken.</w:t>
-      </w:r>
-    </w:p>
-    <w:p>
-      <w:pPr>
-        <w:jc w:val="both"/>
-      </w:pPr>
-    </w:p>
-    <w:p>
-      <w:pPr>
-        <w:pStyle w:val="Heading1"/>
+        <w:t xml:space="preserve">Amazon Lambda. </w:t>
+      </w:r>
+      <w:r>
+        <w:t>Amazon Lambda zal op basis van onze zelf-ingestelde momenten automatisch onze S3 Bucket leegmaken.</w:t>
+      </w:r>
+    </w:p>
+    <w:p>
+      <w:pPr>
+        <w:jc w:val="both"/>
+      </w:pPr>
+    </w:p>
+    <w:p>
+      <w:pPr>
+        <w:pStyle w:val="Kop1"/>
         <w:jc w:val="both"/>
       </w:pPr>
       <w:r>
@@ -882,7 +765,7 @@
     </w:p>
     <w:p>
       <w:pPr>
-        <w:pStyle w:val="Heading1"/>
+        <w:pStyle w:val="Kop1"/>
         <w:jc w:val="both"/>
       </w:pPr>
       <w:bookmarkStart w:id="1" w:name="_Toc89793001"/>
@@ -915,16 +798,16 @@
     </w:p>
     <w:p>
       <w:pPr>
-        <w:pStyle w:val="Subtitle"/>
+        <w:pStyle w:val="Ondertitel"/>
         <w:spacing w:line="276" w:lineRule="auto"/>
         <w:jc w:val="both"/>
         <w:rPr>
-          <w:rStyle w:val="Strong"/>
-        </w:rPr>
-      </w:pPr>
-      <w:r>
-        <w:rPr>
-          <w:rStyle w:val="Strong"/>
+          <w:rStyle w:val="Zwaar"/>
+        </w:rPr>
+      </w:pPr>
+      <w:r>
+        <w:rPr>
+          <w:rStyle w:val="Zwaar"/>
         </w:rPr>
         <w:t>Amazon S3</w:t>
       </w:r>
@@ -934,14 +817,14 @@
         <w:spacing w:line="276" w:lineRule="auto"/>
         <w:jc w:val="both"/>
         <w:rPr>
-          <w:rStyle w:val="Strong"/>
+          <w:rStyle w:val="Zwaar"/>
           <w:b w:val="0"/>
           <w:bCs w:val="0"/>
         </w:rPr>
       </w:pPr>
       <w:r>
         <w:rPr>
-          <w:rStyle w:val="Strong"/>
+          <w:rStyle w:val="Zwaar"/>
           <w:b w:val="0"/>
           <w:bCs w:val="0"/>
         </w:rPr>
@@ -953,14 +836,14 @@
         <w:spacing w:line="276" w:lineRule="auto"/>
         <w:jc w:val="both"/>
         <w:rPr>
-          <w:rStyle w:val="Strong"/>
+          <w:rStyle w:val="Zwaar"/>
           <w:b w:val="0"/>
           <w:bCs w:val="0"/>
         </w:rPr>
       </w:pPr>
       <w:r>
         <w:rPr>
-          <w:rStyle w:val="Strong"/>
+          <w:rStyle w:val="Zwaar"/>
           <w:b w:val="0"/>
           <w:bCs w:val="0"/>
         </w:rPr>
@@ -972,7 +855,7 @@
         <w:spacing w:line="276" w:lineRule="auto"/>
         <w:jc w:val="both"/>
         <w:rPr>
-          <w:rStyle w:val="Strong"/>
+          <w:rStyle w:val="Zwaar"/>
           <w:b w:val="0"/>
           <w:bCs w:val="0"/>
         </w:rPr>
@@ -980,16 +863,16 @@
     </w:p>
     <w:p>
       <w:pPr>
-        <w:pStyle w:val="Subtitle"/>
+        <w:pStyle w:val="Ondertitel"/>
         <w:spacing w:line="276" w:lineRule="auto"/>
         <w:jc w:val="both"/>
         <w:rPr>
-          <w:rStyle w:val="Strong"/>
-        </w:rPr>
-      </w:pPr>
-      <w:r>
-        <w:rPr>
-          <w:rStyle w:val="Strong"/>
+          <w:rStyle w:val="Zwaar"/>
+        </w:rPr>
+      </w:pPr>
+      <w:r>
+        <w:rPr>
+          <w:rStyle w:val="Zwaar"/>
         </w:rPr>
         <w:t>Amazon EC2</w:t>
       </w:r>
@@ -1023,7 +906,7 @@
     </w:p>
     <w:p>
       <w:pPr>
-        <w:pStyle w:val="Subtitle"/>
+        <w:pStyle w:val="Ondertitel"/>
         <w:spacing w:line="276" w:lineRule="auto"/>
         <w:jc w:val="both"/>
         <w:rPr>
@@ -1036,17 +919,8 @@
           <w:b/>
           <w:bCs/>
         </w:rPr>
-        <w:t xml:space="preserve">Amazon </w:t>
-      </w:r>
-      <w:proofErr w:type="spellStart"/>
-      <w:r>
-        <w:rPr>
-          <w:b/>
-          <w:bCs/>
-        </w:rPr>
-        <w:t>Cognito</w:t>
-      </w:r>
-      <w:proofErr w:type="spellEnd"/>
+        <w:t>Amazon Cognito</w:t>
+      </w:r>
     </w:p>
     <w:p>
       <w:pPr>
@@ -1054,15 +928,7 @@
         <w:jc w:val="both"/>
       </w:pPr>
       <w:r>
-        <w:t xml:space="preserve">Amazon </w:t>
-      </w:r>
-      <w:proofErr w:type="spellStart"/>
-      <w:r>
-        <w:t>Cognito</w:t>
-      </w:r>
-      <w:proofErr w:type="spellEnd"/>
-      <w:r>
-        <w:t xml:space="preserve"> is verantwoordelijk voor het authenticatie van gebruikers, en toegang voorzien tussen applicaties en Amazon.</w:t>
+        <w:t>Amazon Cognito is verantwoordelijk voor het authenticatie van gebruikers, en toegang voorzien tussen applicaties en Amazon.</w:t>
       </w:r>
     </w:p>
     <w:p>
@@ -1118,7 +984,7 @@
     </w:p>
     <w:p>
       <w:pPr>
-        <w:pStyle w:val="Subtitle"/>
+        <w:pStyle w:val="Ondertitel"/>
         <w:spacing w:line="276" w:lineRule="auto"/>
         <w:jc w:val="both"/>
       </w:pPr>
@@ -1178,29 +1044,11 @@
         <w:t>uploadt</w:t>
       </w:r>
       <w:r>
-        <w:t xml:space="preserve"> zullen de gegevens van deze bestand (</w:t>
-      </w:r>
-      <w:proofErr w:type="spellStart"/>
-      <w:r>
-        <w:t>FileID</w:t>
-      </w:r>
-      <w:proofErr w:type="spellEnd"/>
-      <w:r>
-        <w:t xml:space="preserve"> &amp; </w:t>
-      </w:r>
-      <w:proofErr w:type="spellStart"/>
-      <w:r>
-        <w:t>FileName</w:t>
-      </w:r>
-      <w:proofErr w:type="spellEnd"/>
-      <w:r>
-        <w:t xml:space="preserve">) in een database geplaatst worden. Onze database zal werken aan de hand van </w:t>
-      </w:r>
-      <w:proofErr w:type="spellStart"/>
+        <w:t xml:space="preserve"> zullen de gegevens van deze bestand (FileID &amp; FileName) in een database geplaatst worden. Onze database zal werken aan de hand van </w:t>
+      </w:r>
       <w:r>
         <w:t>Mysql</w:t>
       </w:r>
-      <w:proofErr w:type="spellEnd"/>
       <w:r>
         <w:t xml:space="preserve">. Als een gebruiker een bestand </w:t>
       </w:r>
@@ -1210,11 +1058,9 @@
       <w:r>
         <w:t xml:space="preserve"> zal er ook een </w:t>
       </w:r>
-      <w:proofErr w:type="spellStart"/>
       <w:r>
         <w:t>Mysql</w:t>
       </w:r>
-      <w:proofErr w:type="spellEnd"/>
       <w:r>
         <w:t xml:space="preserve"> query uitgevoerd worden die de metadata van het bestand toevoegt aan de tabellen.</w:t>
       </w:r>
@@ -1239,7 +1085,7 @@
     </w:p>
     <w:p>
       <w:pPr>
-        <w:pStyle w:val="Subtitle"/>
+        <w:pStyle w:val="Ondertitel"/>
         <w:spacing w:line="276" w:lineRule="auto"/>
         <w:jc w:val="both"/>
         <w:rPr>
@@ -1253,17 +1099,8 @@
           <w:bCs/>
         </w:rPr>
         <w:lastRenderedPageBreak/>
-        <w:t xml:space="preserve">Amazon </w:t>
-      </w:r>
-      <w:proofErr w:type="spellStart"/>
-      <w:r>
-        <w:rPr>
-          <w:b/>
-          <w:bCs/>
-        </w:rPr>
-        <w:t>Lambda</w:t>
-      </w:r>
-      <w:proofErr w:type="spellEnd"/>
+        <w:t>Amazon Lambda</w:t>
+      </w:r>
     </w:p>
     <w:p>
       <w:pPr>
@@ -1271,15 +1108,7 @@
         <w:jc w:val="both"/>
       </w:pPr>
       <w:r>
-        <w:t xml:space="preserve">Amazon </w:t>
-      </w:r>
-      <w:proofErr w:type="spellStart"/>
-      <w:r>
-        <w:t>Lambda</w:t>
-      </w:r>
-      <w:proofErr w:type="spellEnd"/>
-      <w:r>
-        <w:t xml:space="preserve"> is een manier om automatisch een taak te laten uitvoeren zonder manuele interactie van de gebruiker. </w:t>
+        <w:t xml:space="preserve">Amazon Lambda is een manier om automatisch een taak te laten uitvoeren zonder manuele interactie van de gebruiker. </w:t>
       </w:r>
     </w:p>
     <w:p>
@@ -1288,15 +1117,7 @@
         <w:jc w:val="both"/>
       </w:pPr>
       <w:r>
-        <w:t xml:space="preserve">We maken gebruik van Amazon </w:t>
-      </w:r>
-      <w:proofErr w:type="spellStart"/>
-      <w:r>
-        <w:t>Lambda</w:t>
-      </w:r>
-      <w:proofErr w:type="spellEnd"/>
-      <w:r>
-        <w:t xml:space="preserve"> om ervoor te zorgen dat </w:t>
+        <w:t xml:space="preserve">We maken gebruik van Amazon Lambda om ervoor te zorgen dat </w:t>
       </w:r>
       <w:r>
         <w:t>alle objecten (bestanden) binnen onze Amazon S3 bucket</w:t>
@@ -1310,11 +1131,9 @@
       <w:r>
         <w:t xml:space="preserve"> </w:t>
       </w:r>
-      <w:proofErr w:type="spellStart"/>
-      <w:r>
-        <w:t>worden.We</w:t>
-      </w:r>
-      <w:proofErr w:type="spellEnd"/>
+      <w:r>
+        <w:t>worden. We</w:t>
+      </w:r>
       <w:r>
         <w:t xml:space="preserve"> willen namelijk</w:t>
       </w:r>
@@ -1331,7 +1150,13 @@
         <w:t xml:space="preserve">bestanden niet langer dan 1 </w:t>
       </w:r>
       <w:r>
-        <w:t>op onze systeem bewa</w:t>
+        <w:t xml:space="preserve">op </w:t>
+      </w:r>
+      <w:r>
+        <w:t>ons systeem</w:t>
+      </w:r>
+      <w:r>
+        <w:t xml:space="preserve"> bewa</w:t>
       </w:r>
       <w:r>
         <w:t>ard worden.</w:t>
@@ -1345,21 +1170,17 @@
       <w:r>
         <w:t xml:space="preserve">Hetzelfde moet gebeuren in onze </w:t>
       </w:r>
-      <w:proofErr w:type="spellStart"/>
-      <w:r>
-        <w:t>MySQL</w:t>
-      </w:r>
-      <w:proofErr w:type="spellEnd"/>
-      <w:r>
-        <w:t xml:space="preserve"> AWS </w:t>
-      </w:r>
-      <w:proofErr w:type="spellStart"/>
-      <w:r>
-        <w:t>Relational</w:t>
-      </w:r>
-      <w:proofErr w:type="spellEnd"/>
-      <w:r>
-        <w:t xml:space="preserve"> Database, Als de toegevoegde record van onze bestand ouder is dan 24 uur, moet deze record verwijderd worden</w:t>
+      <w:r>
+        <w:t>Mysql</w:t>
+      </w:r>
+      <w:r>
+        <w:t xml:space="preserve"> AWS Relational Database, Als de toegevoegde record van </w:t>
+      </w:r>
+      <w:r>
+        <w:t>ons bestand</w:t>
+      </w:r>
+      <w:r>
+        <w:t xml:space="preserve"> ouder is dan 24 uur, moet deze record verwijderd worden</w:t>
       </w:r>
       <w:r>
         <w:t xml:space="preserve"> van de database.</w:t>
@@ -1373,7 +1194,7 @@
     </w:p>
     <w:p>
       <w:pPr>
-        <w:pStyle w:val="Subtitle"/>
+        <w:pStyle w:val="Ondertitel"/>
         <w:spacing w:line="276" w:lineRule="auto"/>
         <w:jc w:val="both"/>
         <w:rPr>
@@ -1386,7 +1207,14 @@
           <w:b/>
           <w:bCs/>
         </w:rPr>
-        <w:t>Interface / API</w:t>
+        <w:t>Interface/</w:t>
+      </w:r>
+      <w:r>
+        <w:rPr>
+          <w:b/>
+          <w:bCs/>
+        </w:rPr>
+        <w:t xml:space="preserve"> API</w:t>
       </w:r>
     </w:p>
     <w:p>
@@ -1397,11 +1225,9 @@
       <w:r>
         <w:t xml:space="preserve">We maken gebruik van de Swagger API als </w:t>
       </w:r>
-      <w:proofErr w:type="spellStart"/>
-      <w:r>
-        <w:t>frontend</w:t>
-      </w:r>
-      <w:proofErr w:type="spellEnd"/>
+      <w:r>
+        <w:t>front-end</w:t>
+      </w:r>
       <w:r>
         <w:t>. Met deze API kun je eventuele informatie per controller ingeven.</w:t>
       </w:r>
@@ -1412,7 +1238,13 @@
         <w:jc w:val="both"/>
       </w:pPr>
       <w:r>
-        <w:t>Deze informatie word verwerkt in de code en naar de corresponderende Service gestuurd.</w:t>
+        <w:t xml:space="preserve">Deze informatie </w:t>
+      </w:r>
+      <w:r>
+        <w:t>wordt</w:t>
+      </w:r>
+      <w:r>
+        <w:t xml:space="preserve"> verwerkt in de code en naar de corresponderende Service gestuurd.</w:t>
       </w:r>
     </w:p>
     <w:p>
@@ -1443,7 +1275,7 @@
     </w:p>
     <w:p>
       <w:pPr>
-        <w:pStyle w:val="ListParagraph"/>
+        <w:pStyle w:val="Lijstalinea"/>
         <w:numPr>
           <w:ilvl w:val="0"/>
           <w:numId w:val="8"/>
@@ -1456,7 +1288,6 @@
           <w:szCs w:val="32"/>
         </w:rPr>
       </w:pPr>
-      <w:proofErr w:type="spellStart"/>
       <w:r>
         <w:rPr>
           <w:b/>
@@ -1466,11 +1297,10 @@
         </w:rPr>
         <w:t>FilesController</w:t>
       </w:r>
-      <w:proofErr w:type="spellEnd"/>
-    </w:p>
-    <w:p>
-      <w:pPr>
-        <w:pStyle w:val="ListParagraph"/>
+    </w:p>
+    <w:p>
+      <w:pPr>
+        <w:pStyle w:val="Lijstalinea"/>
         <w:jc w:val="both"/>
         <w:rPr>
           <w:b/>
@@ -1491,16 +1321,22 @@
     </w:p>
     <w:p>
       <w:pPr>
-        <w:pStyle w:val="ListParagraph"/>
-        <w:jc w:val="both"/>
-      </w:pPr>
-      <w:r>
-        <w:t>De gebruiker geeft een bestand in als input. Deze file word gebruikt als parameter in de functie om bestanden te uploaden.</w:t>
-      </w:r>
-    </w:p>
-    <w:p>
-      <w:pPr>
-        <w:pStyle w:val="ListParagraph"/>
+        <w:pStyle w:val="Lijstalinea"/>
+        <w:jc w:val="both"/>
+      </w:pPr>
+      <w:r>
+        <w:t xml:space="preserve">De gebruiker geeft een bestand in als input. Deze file </w:t>
+      </w:r>
+      <w:r>
+        <w:t>wordt</w:t>
+      </w:r>
+      <w:r>
+        <w:t xml:space="preserve"> gebruikt als parameter in de functie om bestanden te uploaden.</w:t>
+      </w:r>
+    </w:p>
+    <w:p>
+      <w:pPr>
+        <w:pStyle w:val="Lijstalinea"/>
         <w:jc w:val="both"/>
       </w:pPr>
       <w:r>
@@ -1509,13 +1345,13 @@
     </w:p>
     <w:p>
       <w:pPr>
-        <w:pStyle w:val="ListParagraph"/>
-        <w:jc w:val="both"/>
-      </w:pPr>
-    </w:p>
-    <w:p>
-      <w:pPr>
-        <w:pStyle w:val="ListParagraph"/>
+        <w:pStyle w:val="Lijstalinea"/>
+        <w:jc w:val="both"/>
+      </w:pPr>
+    </w:p>
+    <w:p>
+      <w:pPr>
+        <w:pStyle w:val="Lijstalinea"/>
         <w:jc w:val="both"/>
         <w:rPr>
           <w:b/>
@@ -1536,16 +1372,22 @@
     </w:p>
     <w:p>
       <w:pPr>
-        <w:pStyle w:val="ListParagraph"/>
-        <w:jc w:val="both"/>
-      </w:pPr>
-      <w:r>
-        <w:t>De gebruiker geeft een string waarde in, deze word dan gezocht in de bucket.</w:t>
-      </w:r>
-    </w:p>
-    <w:p>
-      <w:pPr>
-        <w:pStyle w:val="ListParagraph"/>
+        <w:pStyle w:val="Lijstalinea"/>
+        <w:jc w:val="both"/>
+      </w:pPr>
+      <w:r>
+        <w:t xml:space="preserve">De gebruiker geeft een string waarde in, deze </w:t>
+      </w:r>
+      <w:r>
+        <w:t>wordt</w:t>
+      </w:r>
+      <w:r>
+        <w:t xml:space="preserve"> dan gezocht in de bucket.</w:t>
+      </w:r>
+    </w:p>
+    <w:p>
+      <w:pPr>
+        <w:pStyle w:val="Lijstalinea"/>
         <w:jc w:val="both"/>
       </w:pPr>
       <w:r>
@@ -1572,7 +1414,7 @@
     </w:p>
     <w:p>
       <w:pPr>
-        <w:pStyle w:val="ListParagraph"/>
+        <w:pStyle w:val="Lijstalinea"/>
         <w:numPr>
           <w:ilvl w:val="0"/>
           <w:numId w:val="8"/>
@@ -1583,7 +1425,6 @@
           <w:szCs w:val="28"/>
         </w:rPr>
       </w:pPr>
-      <w:proofErr w:type="spellStart"/>
       <w:r>
         <w:rPr>
           <w:b/>
@@ -1593,11 +1434,10 @@
         </w:rPr>
         <w:t>UserController</w:t>
       </w:r>
-      <w:proofErr w:type="spellEnd"/>
-    </w:p>
-    <w:p>
-      <w:pPr>
-        <w:pStyle w:val="ListParagraph"/>
+    </w:p>
+    <w:p>
+      <w:pPr>
+        <w:pStyle w:val="Lijstalinea"/>
         <w:jc w:val="both"/>
         <w:rPr>
           <w:b/>
@@ -1618,58 +1458,40 @@
     </w:p>
     <w:p>
       <w:pPr>
-        <w:pStyle w:val="ListParagraph"/>
-        <w:jc w:val="both"/>
-      </w:pPr>
-      <w:r>
-        <w:t xml:space="preserve">De gebruiker moet een email (string) en wachtwoord (string) ingeven. Deze informatie word verzonden naar de Amazon </w:t>
-      </w:r>
-      <w:proofErr w:type="spellStart"/>
-      <w:r>
-        <w:t>Cognito</w:t>
-      </w:r>
-      <w:proofErr w:type="spellEnd"/>
-      <w:r>
-        <w:t xml:space="preserve"> service door een </w:t>
-      </w:r>
-      <w:proofErr w:type="spellStart"/>
-      <w:r>
-        <w:t>SignUpRequest</w:t>
-      </w:r>
-      <w:proofErr w:type="spellEnd"/>
-      <w:r>
-        <w:t xml:space="preserve"> te creëren. </w:t>
-      </w:r>
-    </w:p>
-    <w:p>
-      <w:pPr>
-        <w:pStyle w:val="ListParagraph"/>
+        <w:pStyle w:val="Lijstalinea"/>
+        <w:jc w:val="both"/>
+      </w:pPr>
+      <w:r>
+        <w:t xml:space="preserve">De gebruiker moet een email (string) en wachtwoord (string) ingeven. Deze informatie </w:t>
+      </w:r>
+      <w:r>
+        <w:t>wordt</w:t>
+      </w:r>
+      <w:r>
+        <w:t xml:space="preserve"> verzonden naar de Amazon Cognito service door een SignUpRequest te creëren. </w:t>
+      </w:r>
+    </w:p>
+    <w:p>
+      <w:pPr>
+        <w:pStyle w:val="Lijstalinea"/>
         <w:jc w:val="both"/>
       </w:pPr>
       <w:r>
         <w:t>De gebruiker zal</w:t>
       </w:r>
       <w:r>
-        <w:t xml:space="preserve"> nadien aangemaakt en beschikbaar gesteld zijn in de Amazon </w:t>
-      </w:r>
-      <w:proofErr w:type="spellStart"/>
-      <w:r>
-        <w:t>Cognito</w:t>
-      </w:r>
-      <w:proofErr w:type="spellEnd"/>
-      <w:r>
-        <w:t xml:space="preserve"> service.</w:t>
-      </w:r>
-    </w:p>
-    <w:p>
-      <w:pPr>
-        <w:pStyle w:val="ListParagraph"/>
-        <w:jc w:val="both"/>
-      </w:pPr>
-    </w:p>
-    <w:p>
-      <w:pPr>
-        <w:pStyle w:val="ListParagraph"/>
+        <w:t xml:space="preserve"> nadien aangemaakt en beschikbaar gesteld zijn in de Amazon Cognito service.</w:t>
+      </w:r>
+    </w:p>
+    <w:p>
+      <w:pPr>
+        <w:pStyle w:val="Lijstalinea"/>
+        <w:jc w:val="both"/>
+      </w:pPr>
+    </w:p>
+    <w:p>
+      <w:pPr>
+        <w:pStyle w:val="Lijstalinea"/>
         <w:jc w:val="both"/>
         <w:rPr>
           <w:b/>
@@ -1687,7 +1509,6 @@
         </w:rPr>
         <w:t xml:space="preserve">Het </w:t>
       </w:r>
-      <w:proofErr w:type="spellStart"/>
       <w:r>
         <w:rPr>
           <w:b/>
@@ -1695,9 +1516,8 @@
           <w:i/>
           <w:iCs/>
         </w:rPr>
-        <w:t>authenticeren</w:t>
-      </w:r>
-      <w:proofErr w:type="spellEnd"/>
+        <w:t>authentiseren</w:t>
+      </w:r>
       <w:r>
         <w:rPr>
           <w:b/>
@@ -1710,7 +1530,7 @@
     </w:p>
     <w:p>
       <w:pPr>
-        <w:pStyle w:val="ListParagraph"/>
+        <w:pStyle w:val="Lijstalinea"/>
         <w:jc w:val="both"/>
       </w:pPr>
       <w:r>
@@ -1719,40 +1539,22 @@
     </w:p>
     <w:p>
       <w:pPr>
-        <w:pStyle w:val="ListParagraph"/>
-        <w:jc w:val="both"/>
-      </w:pPr>
-      <w:r>
-        <w:t xml:space="preserve">Er word met deze informatie een </w:t>
-      </w:r>
-      <w:proofErr w:type="spellStart"/>
-      <w:r>
-        <w:t>authentication</w:t>
-      </w:r>
-      <w:proofErr w:type="spellEnd"/>
-      <w:r>
-        <w:t xml:space="preserve"> </w:t>
-      </w:r>
-      <w:proofErr w:type="spellStart"/>
-      <w:r>
-        <w:t>request</w:t>
-      </w:r>
-      <w:proofErr w:type="spellEnd"/>
-      <w:r>
-        <w:t xml:space="preserve"> aangevraagd aan de Amazon </w:t>
-      </w:r>
-      <w:proofErr w:type="spellStart"/>
-      <w:r>
-        <w:t>Cognito</w:t>
-      </w:r>
-      <w:proofErr w:type="spellEnd"/>
-      <w:r>
-        <w:t xml:space="preserve"> service.</w:t>
-      </w:r>
-    </w:p>
-    <w:p>
-      <w:pPr>
-        <w:pStyle w:val="ListParagraph"/>
+        <w:pStyle w:val="Lijstalinea"/>
+        <w:jc w:val="both"/>
+      </w:pPr>
+      <w:r>
+        <w:t xml:space="preserve">Er </w:t>
+      </w:r>
+      <w:r>
+        <w:t>wordt</w:t>
+      </w:r>
+      <w:r>
+        <w:t xml:space="preserve"> met deze informatie een authentication request aangevraagd aan de Amazon Cognito service.</w:t>
+      </w:r>
+    </w:p>
+    <w:p>
+      <w:pPr>
+        <w:pStyle w:val="Lijstalinea"/>
         <w:jc w:val="both"/>
         <w:rPr>
           <w:b/>
@@ -1779,43 +1581,47 @@
     </w:p>
     <w:p>
       <w:pPr>
-        <w:jc w:val="both"/>
-        <w:rPr>
-          <w:b/>
-          <w:bCs/>
-        </w:rPr>
-      </w:pPr>
-    </w:p>
-    <w:p>
-      <w:pPr>
-        <w:jc w:val="both"/>
-      </w:pPr>
-      <w:r>
-        <w:t xml:space="preserve">Onze </w:t>
-      </w:r>
-      <w:proofErr w:type="spellStart"/>
-      <w:r>
-        <w:rPr>
-          <w:b/>
-          <w:bCs/>
-        </w:rPr>
-        <w:t>Models</w:t>
-      </w:r>
-      <w:proofErr w:type="spellEnd"/>
-      <w:r>
-        <w:rPr>
-          <w:b/>
-          <w:bCs/>
-        </w:rPr>
-        <w:t xml:space="preserve">?? </w:t>
-      </w:r>
-      <w:r>
-        <w:t>Folder bevat het volgende:</w:t>
-      </w:r>
-    </w:p>
-    <w:p>
-      <w:pPr>
-        <w:pStyle w:val="ListParagraph"/>
+        <w:pStyle w:val="Lijstalinea"/>
+        <w:jc w:val="both"/>
+        <w:rPr>
+          <w:b/>
+          <w:bCs/>
+        </w:rPr>
+      </w:pPr>
+    </w:p>
+    <w:p>
+      <w:pPr>
+        <w:pStyle w:val="Lijstalinea"/>
+        <w:jc w:val="both"/>
+        <w:rPr>
+          <w:b/>
+          <w:bCs/>
+        </w:rPr>
+      </w:pPr>
+    </w:p>
+    <w:p>
+      <w:pPr>
+        <w:pStyle w:val="Lijstalinea"/>
+        <w:jc w:val="both"/>
+        <w:rPr>
+          <w:b/>
+          <w:bCs/>
+        </w:rPr>
+      </w:pPr>
+    </w:p>
+    <w:p>
+      <w:pPr>
+        <w:pStyle w:val="Lijstalinea"/>
+        <w:jc w:val="both"/>
+        <w:rPr>
+          <w:b/>
+          <w:bCs/>
+        </w:rPr>
+      </w:pPr>
+    </w:p>
+    <w:p>
+      <w:pPr>
+        <w:pStyle w:val="Lijstalinea"/>
         <w:numPr>
           <w:ilvl w:val="0"/>
           <w:numId w:val="8"/>
@@ -1826,7 +1632,6 @@
           <w:szCs w:val="32"/>
         </w:rPr>
       </w:pPr>
-      <w:proofErr w:type="spellStart"/>
       <w:r>
         <w:rPr>
           <w:b/>
@@ -1834,13 +1639,30 @@
           <w:sz w:val="32"/>
           <w:szCs w:val="32"/>
         </w:rPr>
-        <w:t>AWSCredentials</w:t>
-      </w:r>
-      <w:proofErr w:type="spellEnd"/>
-    </w:p>
-    <w:p>
-      <w:pPr>
-        <w:pStyle w:val="ListParagraph"/>
+        <w:t>AWS</w:t>
+      </w:r>
+      <w:r>
+        <w:rPr>
+          <w:b/>
+          <w:bCs/>
+          <w:sz w:val="32"/>
+          <w:szCs w:val="32"/>
+        </w:rPr>
+        <w:t xml:space="preserve"> </w:t>
+      </w:r>
+      <w:r>
+        <w:rPr>
+          <w:b/>
+          <w:bCs/>
+          <w:sz w:val="32"/>
+          <w:szCs w:val="32"/>
+        </w:rPr>
+        <w:t>Credentials</w:t>
+      </w:r>
+    </w:p>
+    <w:p>
+      <w:pPr>
+        <w:pStyle w:val="Lijstalinea"/>
         <w:jc w:val="both"/>
       </w:pPr>
       <w:r>
@@ -1849,30 +1671,30 @@
     </w:p>
     <w:p>
       <w:pPr>
-        <w:pStyle w:val="ListParagraph"/>
-        <w:jc w:val="both"/>
-      </w:pPr>
-    </w:p>
-    <w:p>
-      <w:pPr>
-        <w:pStyle w:val="ListParagraph"/>
-        <w:jc w:val="both"/>
-      </w:pPr>
-    </w:p>
-    <w:p>
-      <w:pPr>
-        <w:pStyle w:val="ListParagraph"/>
-        <w:jc w:val="both"/>
-      </w:pPr>
-    </w:p>
-    <w:p>
-      <w:pPr>
-        <w:jc w:val="both"/>
-      </w:pPr>
-    </w:p>
-    <w:p>
-      <w:pPr>
-        <w:pStyle w:val="ListParagraph"/>
+        <w:pStyle w:val="Lijstalinea"/>
+        <w:jc w:val="both"/>
+      </w:pPr>
+    </w:p>
+    <w:p>
+      <w:pPr>
+        <w:pStyle w:val="Lijstalinea"/>
+        <w:jc w:val="both"/>
+      </w:pPr>
+    </w:p>
+    <w:p>
+      <w:pPr>
+        <w:pStyle w:val="Lijstalinea"/>
+        <w:jc w:val="both"/>
+      </w:pPr>
+    </w:p>
+    <w:p>
+      <w:pPr>
+        <w:jc w:val="both"/>
+      </w:pPr>
+    </w:p>
+    <w:p>
+      <w:pPr>
+        <w:pStyle w:val="Lijstalinea"/>
         <w:jc w:val="both"/>
       </w:pPr>
     </w:p>
@@ -1886,7 +1708,7 @@
     </w:p>
     <w:p>
       <w:pPr>
-        <w:pStyle w:val="Heading1"/>
+        <w:pStyle w:val="Kop1"/>
         <w:jc w:val="both"/>
       </w:pPr>
       <w:bookmarkStart w:id="2" w:name="_Toc89793002"/>
@@ -1921,7 +1743,6 @@
           <w:bCs/>
         </w:rPr>
       </w:pPr>
-      <w:proofErr w:type="spellStart"/>
       <w:r>
         <w:rPr>
           <w:b/>
@@ -1929,11 +1750,10 @@
         </w:rPr>
         <w:t>Back-end</w:t>
       </w:r>
-      <w:proofErr w:type="spellEnd"/>
-    </w:p>
-    <w:p>
-      <w:pPr>
-        <w:pStyle w:val="ListParagraph"/>
+    </w:p>
+    <w:p>
+      <w:pPr>
+        <w:pStyle w:val="Lijstalinea"/>
         <w:numPr>
           <w:ilvl w:val="0"/>
           <w:numId w:val="8"/>
@@ -1950,7 +1770,7 @@
     </w:p>
     <w:p>
       <w:pPr>
-        <w:pStyle w:val="ListParagraph"/>
+        <w:pStyle w:val="Lijstalinea"/>
         <w:numPr>
           <w:ilvl w:val="0"/>
           <w:numId w:val="8"/>
@@ -1964,18 +1784,16 @@
       <w:r>
         <w:t>Python (</w:t>
       </w:r>
-      <w:proofErr w:type="spellStart"/>
-      <w:r>
-        <w:t>lambda</w:t>
-      </w:r>
-      <w:proofErr w:type="spellEnd"/>
+      <w:r>
+        <w:t>Lambda</w:t>
+      </w:r>
       <w:r>
         <w:t xml:space="preserve"> functie)</w:t>
       </w:r>
     </w:p>
     <w:p>
       <w:pPr>
-        <w:pStyle w:val="ListParagraph"/>
+        <w:pStyle w:val="Lijstalinea"/>
         <w:numPr>
           <w:ilvl w:val="0"/>
           <w:numId w:val="8"/>
@@ -1986,18 +1804,16 @@
           <w:bCs/>
         </w:rPr>
       </w:pPr>
-      <w:proofErr w:type="spellStart"/>
-      <w:r>
-        <w:t>MySQL</w:t>
-      </w:r>
-      <w:proofErr w:type="spellEnd"/>
+      <w:r>
+        <w:t>Mysql</w:t>
+      </w:r>
       <w:r>
         <w:t xml:space="preserve"> (databases)</w:t>
       </w:r>
     </w:p>
     <w:p>
       <w:pPr>
-        <w:pStyle w:val="ListParagraph"/>
+        <w:pStyle w:val="Lijstalinea"/>
         <w:numPr>
           <w:ilvl w:val="0"/>
           <w:numId w:val="8"/>
@@ -2038,15 +1854,7 @@
         <w:jc w:val="both"/>
       </w:pPr>
       <w:r>
-        <w:t xml:space="preserve">Controllers maken het mogelijk om HTTP </w:t>
-      </w:r>
-      <w:proofErr w:type="spellStart"/>
-      <w:r>
-        <w:t>requests</w:t>
-      </w:r>
-      <w:proofErr w:type="spellEnd"/>
-      <w:r>
-        <w:t xml:space="preserve"> op te vangen, te versturen en bij te werken. In </w:t>
+        <w:t xml:space="preserve">Controllers maken het mogelijk om HTTP requests op te vangen, te versturen en bij te werken. In </w:t>
       </w:r>
       <w:r>
         <w:t>ons programma</w:t>
@@ -2057,13 +1865,13 @@
     </w:p>
     <w:p>
       <w:pPr>
-        <w:pStyle w:val="ListParagraph"/>
-        <w:jc w:val="both"/>
-      </w:pPr>
-    </w:p>
-    <w:p>
-      <w:pPr>
-        <w:pStyle w:val="ListParagraph"/>
+        <w:pStyle w:val="Lijstalinea"/>
+        <w:jc w:val="both"/>
+      </w:pPr>
+    </w:p>
+    <w:p>
+      <w:pPr>
+        <w:pStyle w:val="Lijstalinea"/>
         <w:numPr>
           <w:ilvl w:val="0"/>
           <w:numId w:val="7"/>
@@ -2074,7 +1882,6 @@
           <w:bCs/>
         </w:rPr>
       </w:pPr>
-      <w:proofErr w:type="spellStart"/>
       <w:r>
         <w:rPr>
           <w:b/>
@@ -2082,11 +1889,10 @@
         </w:rPr>
         <w:t>FilesController</w:t>
       </w:r>
-      <w:proofErr w:type="spellEnd"/>
-    </w:p>
-    <w:p>
-      <w:pPr>
-        <w:pStyle w:val="ListParagraph"/>
+    </w:p>
+    <w:p>
+      <w:pPr>
+        <w:pStyle w:val="Lijstalinea"/>
         <w:jc w:val="both"/>
       </w:pPr>
       <w:r>
@@ -2101,13 +1907,13 @@
     </w:p>
     <w:p>
       <w:pPr>
-        <w:pStyle w:val="ListParagraph"/>
-        <w:jc w:val="both"/>
-      </w:pPr>
-    </w:p>
-    <w:p>
-      <w:pPr>
-        <w:pStyle w:val="ListParagraph"/>
+        <w:pStyle w:val="Lijstalinea"/>
+        <w:jc w:val="both"/>
+      </w:pPr>
+    </w:p>
+    <w:p>
+      <w:pPr>
+        <w:pStyle w:val="Lijstalinea"/>
         <w:numPr>
           <w:ilvl w:val="0"/>
           <w:numId w:val="7"/>
@@ -2118,7 +1924,6 @@
           <w:bCs/>
         </w:rPr>
       </w:pPr>
-      <w:proofErr w:type="spellStart"/>
       <w:r>
         <w:rPr>
           <w:b/>
@@ -2126,34 +1931,25 @@
         </w:rPr>
         <w:t>RDSController</w:t>
       </w:r>
-      <w:proofErr w:type="spellEnd"/>
-    </w:p>
-    <w:p>
-      <w:pPr>
-        <w:pStyle w:val="ListParagraph"/>
-        <w:jc w:val="both"/>
-      </w:pPr>
-      <w:r>
-        <w:t xml:space="preserve">De </w:t>
-      </w:r>
-      <w:proofErr w:type="spellStart"/>
-      <w:r>
-        <w:t>RDSController</w:t>
-      </w:r>
-      <w:proofErr w:type="spellEnd"/>
-      <w:r>
-        <w:t xml:space="preserve"> zorgt ervoor dat we kunnen communiceren met de Database van Amazon Web Services, Er zal een query uitgevoerd worden om informatie te plaatsen binnen de Files database.</w:t>
-      </w:r>
-    </w:p>
-    <w:p>
-      <w:pPr>
-        <w:pStyle w:val="ListParagraph"/>
-        <w:jc w:val="both"/>
-      </w:pPr>
-    </w:p>
-    <w:p>
-      <w:pPr>
-        <w:pStyle w:val="ListParagraph"/>
+    </w:p>
+    <w:p>
+      <w:pPr>
+        <w:pStyle w:val="Lijstalinea"/>
+        <w:jc w:val="both"/>
+      </w:pPr>
+      <w:r>
+        <w:t>De RDSController zorgt ervoor dat we kunnen communiceren met de Database van Amazon Web Services, Er zal een query uitgevoerd worden om informatie te plaatsen binnen de Files database.</w:t>
+      </w:r>
+    </w:p>
+    <w:p>
+      <w:pPr>
+        <w:pStyle w:val="Lijstalinea"/>
+        <w:jc w:val="both"/>
+      </w:pPr>
+    </w:p>
+    <w:p>
+      <w:pPr>
+        <w:pStyle w:val="Lijstalinea"/>
         <w:numPr>
           <w:ilvl w:val="0"/>
           <w:numId w:val="7"/>
@@ -2164,7 +1960,6 @@
           <w:bCs/>
         </w:rPr>
       </w:pPr>
-      <w:proofErr w:type="spellStart"/>
       <w:r>
         <w:rPr>
           <w:b/>
@@ -2172,31 +1967,14 @@
         </w:rPr>
         <w:t>UserController</w:t>
       </w:r>
-      <w:proofErr w:type="spellEnd"/>
-    </w:p>
-    <w:p>
-      <w:pPr>
-        <w:pStyle w:val="ListParagraph"/>
-        <w:jc w:val="both"/>
-      </w:pPr>
-      <w:r>
-        <w:t xml:space="preserve">De </w:t>
-      </w:r>
-      <w:proofErr w:type="spellStart"/>
-      <w:r>
-        <w:t>UserController</w:t>
-      </w:r>
-      <w:proofErr w:type="spellEnd"/>
-      <w:r>
-        <w:t xml:space="preserve"> is verantwoordelijk voor het aanmaken van een gebruiker in Amazon </w:t>
-      </w:r>
-      <w:proofErr w:type="spellStart"/>
-      <w:r>
-        <w:t>Cognito</w:t>
-      </w:r>
-      <w:proofErr w:type="spellEnd"/>
-      <w:r>
-        <w:t xml:space="preserve">, en het </w:t>
+    </w:p>
+    <w:p>
+      <w:pPr>
+        <w:pStyle w:val="Lijstalinea"/>
+        <w:jc w:val="both"/>
+      </w:pPr>
+      <w:r>
+        <w:t xml:space="preserve">De UserController is verantwoordelijk voor het aanmaken van een gebruiker in Amazon Cognito, en het </w:t>
       </w:r>
       <w:r>
         <w:t>authentiseren</w:t>
@@ -2218,10 +1996,51 @@
           <w:bCs/>
         </w:rPr>
       </w:pPr>
-    </w:p>
-    <w:p>
-      <w:pPr>
-        <w:pStyle w:val="ListParagraph"/>
+      <w:r>
+        <w:rPr>
+          <w:b/>
+          <w:bCs/>
+        </w:rPr>
+        <w:drawing>
+          <wp:inline distT="0" distB="0" distL="0" distR="0" wp14:anchorId="6114A552" wp14:editId="3BC316ED">
+            <wp:extent cx="6469200" cy="2505600"/>
+            <wp:effectExtent l="0" t="0" r="0" b="0"/>
+            <wp:docPr id="1" name="Afbeelding 1"/>
+            <wp:cNvGraphicFramePr>
+              <a:graphicFrameLocks xmlns:a="http://schemas.openxmlformats.org/drawingml/2006/main" noChangeAspect="1"/>
+            </wp:cNvGraphicFramePr>
+            <a:graphic xmlns:a="http://schemas.openxmlformats.org/drawingml/2006/main">
+              <a:graphicData uri="http://schemas.openxmlformats.org/drawingml/2006/picture">
+                <pic:pic xmlns:pic="http://schemas.openxmlformats.org/drawingml/2006/picture">
+                  <pic:nvPicPr>
+                    <pic:cNvPr id="1" name=""/>
+                    <pic:cNvPicPr/>
+                  </pic:nvPicPr>
+                  <pic:blipFill>
+                    <a:blip r:embed="rId6"/>
+                    <a:stretch>
+                      <a:fillRect/>
+                    </a:stretch>
+                  </pic:blipFill>
+                  <pic:spPr>
+                    <a:xfrm>
+                      <a:off x="0" y="0"/>
+                      <a:ext cx="6469200" cy="2505600"/>
+                    </a:xfrm>
+                    <a:prstGeom prst="rect">
+                      <a:avLst/>
+                    </a:prstGeom>
+                  </pic:spPr>
+                </pic:pic>
+              </a:graphicData>
+            </a:graphic>
+          </wp:inline>
+        </w:drawing>
+      </w:r>
+    </w:p>
+    <w:p>
+      <w:pPr>
+        <w:pStyle w:val="Lijstalinea"/>
         <w:jc w:val="both"/>
         <w:rPr>
           <w:b/>
@@ -2239,16 +2058,12 @@
     </w:p>
     <w:p>
       <w:pPr>
-        <w:jc w:val="both"/>
-      </w:pPr>
-    </w:p>
-    <w:p>
-      <w:pPr>
-        <w:pStyle w:val="Heading1"/>
+        <w:pStyle w:val="Kop1"/>
         <w:jc w:val="both"/>
       </w:pPr>
       <w:bookmarkStart w:id="3" w:name="_Toc89793003"/>
       <w:r>
+        <w:lastRenderedPageBreak/>
         <w:t xml:space="preserve">4 </w:t>
       </w:r>
       <w:r>
@@ -2291,11 +2106,9 @@
       <w:r>
         <w:t xml:space="preserve">We hebben besloten om met C# te werken aangezien we meer kennis en ervaring hebben met deze </w:t>
       </w:r>
-      <w:proofErr w:type="spellStart"/>
-      <w:r>
-        <w:t>programmertaal</w:t>
-      </w:r>
-      <w:proofErr w:type="spellEnd"/>
+      <w:r>
+        <w:t>programmeertaal</w:t>
+      </w:r>
       <w:r>
         <w:t>.</w:t>
       </w:r>
@@ -2307,11 +2120,9 @@
       <w:r>
         <w:t xml:space="preserve">Om onze </w:t>
       </w:r>
-      <w:proofErr w:type="spellStart"/>
-      <w:r>
-        <w:t>lambda</w:t>
-      </w:r>
-      <w:proofErr w:type="spellEnd"/>
+      <w:r>
+        <w:t>Lambda</w:t>
+      </w:r>
       <w:r>
         <w:t xml:space="preserve"> functie te programmeren hebben we gebruik gemaakt van Python. Deze is beter compatibel met de editor die beschikbaar is in AWS zelf</w:t>
       </w:r>
@@ -2326,11 +2137,9 @@
       <w:r>
         <w:t xml:space="preserve">We hebben ook gebruik gemaakt van </w:t>
       </w:r>
-      <w:proofErr w:type="spellStart"/>
-      <w:r>
-        <w:t>MySQL</w:t>
-      </w:r>
-      <w:proofErr w:type="spellEnd"/>
+      <w:r>
+        <w:t>Mysql</w:t>
+      </w:r>
       <w:r>
         <w:t xml:space="preserve">, deze enkel om een query uit te voeren </w:t>
       </w:r>
@@ -2373,18 +2182,48 @@
         <w:jc w:val="both"/>
       </w:pPr>
       <w:r>
-        <w:t xml:space="preserve">Swagger is een soort template die de functies van onze .ASP applicatie weergeeft, dit is handig indien de gebruiker een gestructureerde, overzichtelijke interface heeft van zijn code. </w:t>
-      </w:r>
-    </w:p>
-    <w:p>
-      <w:pPr>
-        <w:jc w:val="both"/>
-      </w:pPr>
-      <w:r>
-        <w:t>De gebruiker kan hierbij zijn eigen informatie ingeven (Files, Tekst, Getallen, afhangend op welke datatype de parameter van de functie is ingesteld). Met deze informatie word de functie uitgevoerd waar de gebruiker deze informatie heeft ingegeven.</w:t>
-      </w:r>
-      <w:r>
-        <w:t xml:space="preserve"> De resultaat van deze functie word in een kader weergegeven onder de inputveld.</w:t>
+        <w:t>Swagger is een soort template die de functies van onze .</w:t>
+      </w:r>
+      <w:r>
+        <w:t>ASP-applicatie</w:t>
+      </w:r>
+      <w:r>
+        <w:t xml:space="preserve"> weergeeft, dit is handig indien de gebruiker een gestructureerde, overzichtelijke interface heeft van zijn code. </w:t>
+      </w:r>
+    </w:p>
+    <w:p>
+      <w:pPr>
+        <w:jc w:val="both"/>
+      </w:pPr>
+      <w:r>
+        <w:t xml:space="preserve">De gebruiker kan hierbij zijn eigen informatie ingeven (Files, Tekst, Getallen, afhangend op welke datatype de parameter van de functie is ingesteld). Met deze informatie </w:t>
+      </w:r>
+      <w:r>
+        <w:t>wordt</w:t>
+      </w:r>
+      <w:r>
+        <w:t xml:space="preserve"> de functie uitgevoerd waar de gebruiker deze informatie heeft ingegeven.</w:t>
+      </w:r>
+      <w:r>
+        <w:t xml:space="preserve"> </w:t>
+      </w:r>
+      <w:r>
+        <w:t>Het resultaat</w:t>
+      </w:r>
+      <w:r>
+        <w:t xml:space="preserve"> van deze functie </w:t>
+      </w:r>
+      <w:r>
+        <w:t>wordt</w:t>
+      </w:r>
+      <w:r>
+        <w:t xml:space="preserve"> in een kader weergegeven onder </w:t>
+      </w:r>
+      <w:r>
+        <w:t>het inputveld</w:t>
+      </w:r>
+      <w:r>
+        <w:t>.</w:t>
       </w:r>
     </w:p>
     <w:p>
@@ -2417,15 +2256,12 @@
         <w:jc w:val="both"/>
       </w:pPr>
       <w:r>
-        <w:t>We maken gebruik van</w:t>
-      </w:r>
-      <w:r>
-        <w:t>:</w:t>
-      </w:r>
-    </w:p>
-    <w:p>
-      <w:pPr>
-        <w:pStyle w:val="ListParagraph"/>
+        <w:t>We maken gebruik van:</w:t>
+      </w:r>
+    </w:p>
+    <w:p>
+      <w:pPr>
+        <w:pStyle w:val="Lijstalinea"/>
         <w:numPr>
           <w:ilvl w:val="0"/>
           <w:numId w:val="7"/>
@@ -2446,7 +2282,7 @@
     </w:p>
     <w:p>
       <w:pPr>
-        <w:pStyle w:val="ListParagraph"/>
+        <w:pStyle w:val="Lijstalinea"/>
         <w:jc w:val="both"/>
       </w:pPr>
       <w:r>
@@ -2464,7 +2300,7 @@
     </w:p>
     <w:p>
       <w:pPr>
-        <w:pStyle w:val="ListParagraph"/>
+        <w:pStyle w:val="Lijstalinea"/>
         <w:numPr>
           <w:ilvl w:val="0"/>
           <w:numId w:val="7"/>
@@ -2492,7 +2328,7 @@
     </w:p>
     <w:p>
       <w:pPr>
-        <w:pStyle w:val="ListParagraph"/>
+        <w:pStyle w:val="Lijstalinea"/>
         <w:jc w:val="both"/>
       </w:pPr>
       <w:r>
@@ -2510,16 +2346,7 @@
     </w:p>
     <w:p>
       <w:pPr>
-        <w:jc w:val="both"/>
-        <w:rPr>
-          <w:b/>
-          <w:bCs/>
-        </w:rPr>
-      </w:pPr>
-    </w:p>
-    <w:p>
-      <w:pPr>
-        <w:pStyle w:val="ListParagraph"/>
+        <w:pStyle w:val="Lijstalinea"/>
         <w:numPr>
           <w:ilvl w:val="0"/>
           <w:numId w:val="7"/>
@@ -2535,57 +2362,26 @@
           <w:b/>
           <w:bCs/>
         </w:rPr>
-        <w:lastRenderedPageBreak/>
-        <w:t xml:space="preserve">Amazon </w:t>
-      </w:r>
-      <w:proofErr w:type="spellStart"/>
-      <w:r>
-        <w:rPr>
-          <w:b/>
-          <w:bCs/>
-        </w:rPr>
-        <w:t>Cognito</w:t>
-      </w:r>
-      <w:proofErr w:type="spellEnd"/>
-    </w:p>
-    <w:p>
-      <w:pPr>
-        <w:pStyle w:val="ListParagraph"/>
+        <w:t>Amazon Cognito</w:t>
+      </w:r>
+    </w:p>
+    <w:p>
+      <w:pPr>
+        <w:pStyle w:val="Lijstalinea"/>
         <w:jc w:val="both"/>
       </w:pPr>
       <w:r>
         <w:t xml:space="preserve">We willen ervoor zorgen dat gebruikers zich moeten </w:t>
       </w:r>
-      <w:proofErr w:type="spellStart"/>
-      <w:r>
-        <w:t>authenticeren</w:t>
-      </w:r>
-      <w:proofErr w:type="spellEnd"/>
-      <w:r>
-        <w:t xml:space="preserve">, </w:t>
-      </w:r>
-      <w:proofErr w:type="spellStart"/>
-      <w:r>
-        <w:t>Cognito</w:t>
-      </w:r>
-      <w:proofErr w:type="spellEnd"/>
-      <w:r>
-        <w:t xml:space="preserve"> is precies voor deze doeleinden geschikt.</w:t>
-      </w:r>
-    </w:p>
-    <w:p>
-      <w:pPr>
-        <w:pStyle w:val="ListParagraph"/>
-        <w:jc w:val="both"/>
-      </w:pPr>
-    </w:p>
-    <w:p>
-      <w:pPr>
-        <w:pStyle w:val="ListParagraph"/>
-        <w:numPr>
-          <w:ilvl w:val="0"/>
-          <w:numId w:val="7"/>
-        </w:numPr>
+      <w:r>
+        <w:t>authentiseren</w:t>
+      </w:r>
+      <w:r>
+        <w:t>, Cognito is precies voor deze doeleinden geschikt.</w:t>
+      </w:r>
+    </w:p>
+    <w:p>
+      <w:pPr>
         <w:jc w:val="both"/>
       </w:pPr>
     </w:p>
@@ -4114,15 +3910,15 @@
     <w:lsdException w:name="Unresolved Mention" w:semiHidden="1" w:unhideWhenUsed="1"/>
     <w:lsdException w:name="Smart Link" w:semiHidden="1" w:unhideWhenUsed="1"/>
   </w:latentStyles>
-  <w:style w:type="paragraph" w:default="1" w:styleId="Normal">
+  <w:style w:type="paragraph" w:default="1" w:styleId="Standaard">
     <w:name w:val="Normal"/>
     <w:qFormat/>
   </w:style>
-  <w:style w:type="paragraph" w:styleId="Heading1">
+  <w:style w:type="paragraph" w:styleId="Kop1">
     <w:name w:val="heading 1"/>
-    <w:basedOn w:val="Normal"/>
-    <w:next w:val="Normal"/>
-    <w:link w:val="Heading1Char"/>
+    <w:basedOn w:val="Standaard"/>
+    <w:next w:val="Standaard"/>
+    <w:link w:val="Kop1Char"/>
     <w:uiPriority w:val="9"/>
     <w:qFormat/>
     <w:rsid w:val="008D7A93"/>
@@ -4139,13 +3935,13 @@
       <w:szCs w:val="32"/>
     </w:rPr>
   </w:style>
-  <w:style w:type="character" w:default="1" w:styleId="DefaultParagraphFont">
+  <w:style w:type="character" w:default="1" w:styleId="Standaardalinea-lettertype">
     <w:name w:val="Default Paragraph Font"/>
     <w:uiPriority w:val="1"/>
     <w:semiHidden/>
     <w:unhideWhenUsed/>
   </w:style>
-  <w:style w:type="table" w:default="1" w:styleId="TableNormal">
+  <w:style w:type="table" w:default="1" w:styleId="Standaardtabel">
     <w:name w:val="Normal Table"/>
     <w:uiPriority w:val="99"/>
     <w:semiHidden/>
@@ -4160,15 +3956,15 @@
       </w:tblCellMar>
     </w:tblPr>
   </w:style>
-  <w:style w:type="numbering" w:default="1" w:styleId="NoList">
+  <w:style w:type="numbering" w:default="1" w:styleId="Geenlijst">
     <w:name w:val="No List"/>
     <w:uiPriority w:val="99"/>
     <w:semiHidden/>
     <w:unhideWhenUsed/>
   </w:style>
-  <w:style w:type="paragraph" w:styleId="NoSpacing">
+  <w:style w:type="paragraph" w:styleId="Geenafstand">
     <w:name w:val="No Spacing"/>
-    <w:link w:val="NoSpacingChar"/>
+    <w:link w:val="GeenafstandChar"/>
     <w:uiPriority w:val="1"/>
     <w:qFormat/>
     <w:rsid w:val="008D7A93"/>
@@ -4180,10 +3976,10 @@
       <w:lang w:val="en-US"/>
     </w:rPr>
   </w:style>
-  <w:style w:type="character" w:customStyle="1" w:styleId="NoSpacingChar">
-    <w:name w:val="No Spacing Char"/>
-    <w:basedOn w:val="DefaultParagraphFont"/>
-    <w:link w:val="NoSpacing"/>
+  <w:style w:type="character" w:customStyle="1" w:styleId="GeenafstandChar">
+    <w:name w:val="Geen afstand Char"/>
+    <w:basedOn w:val="Standaardalinea-lettertype"/>
+    <w:link w:val="Geenafstand"/>
     <w:uiPriority w:val="1"/>
     <w:rsid w:val="008D7A93"/>
     <w:rPr>
@@ -4191,10 +3987,10 @@
       <w:lang w:val="en-US"/>
     </w:rPr>
   </w:style>
-  <w:style w:type="character" w:customStyle="1" w:styleId="Heading1Char">
-    <w:name w:val="Heading 1 Char"/>
-    <w:basedOn w:val="DefaultParagraphFont"/>
-    <w:link w:val="Heading1"/>
+  <w:style w:type="character" w:customStyle="1" w:styleId="Kop1Char">
+    <w:name w:val="Kop 1 Char"/>
+    <w:basedOn w:val="Standaardalinea-lettertype"/>
+    <w:link w:val="Kop1"/>
     <w:uiPriority w:val="9"/>
     <w:rsid w:val="008D7A93"/>
     <w:rPr>
@@ -4204,10 +4000,10 @@
       <w:szCs w:val="32"/>
     </w:rPr>
   </w:style>
-  <w:style w:type="paragraph" w:styleId="TOC1">
+  <w:style w:type="paragraph" w:styleId="Inhopg1">
     <w:name w:val="toc 1"/>
-    <w:basedOn w:val="Normal"/>
-    <w:next w:val="Normal"/>
+    <w:basedOn w:val="Standaard"/>
+    <w:next w:val="Standaard"/>
     <w:autoRedefine/>
     <w:uiPriority w:val="39"/>
     <w:unhideWhenUsed/>
@@ -4218,7 +4014,7 @@
   </w:style>
   <w:style w:type="character" w:styleId="Hyperlink">
     <w:name w:val="Hyperlink"/>
-    <w:basedOn w:val="DefaultParagraphFont"/>
+    <w:basedOn w:val="Standaardalinea-lettertype"/>
     <w:uiPriority w:val="99"/>
     <w:unhideWhenUsed/>
     <w:rsid w:val="008D7A93"/>
@@ -4227,9 +4023,9 @@
       <w:u w:val="single"/>
     </w:rPr>
   </w:style>
-  <w:style w:type="character" w:styleId="Strong">
+  <w:style w:type="character" w:styleId="Zwaar">
     <w:name w:val="Strong"/>
-    <w:basedOn w:val="DefaultParagraphFont"/>
+    <w:basedOn w:val="Standaardalinea-lettertype"/>
     <w:uiPriority w:val="22"/>
     <w:qFormat/>
     <w:rsid w:val="005F201B"/>
@@ -4238,9 +4034,9 @@
       <w:bCs/>
     </w:rPr>
   </w:style>
-  <w:style w:type="paragraph" w:styleId="ListParagraph">
+  <w:style w:type="paragraph" w:styleId="Lijstalinea">
     <w:name w:val="List Paragraph"/>
-    <w:basedOn w:val="Normal"/>
+    <w:basedOn w:val="Standaard"/>
     <w:uiPriority w:val="34"/>
     <w:qFormat/>
     <w:rsid w:val="005F201B"/>
@@ -4249,11 +4045,11 @@
       <w:contextualSpacing/>
     </w:pPr>
   </w:style>
-  <w:style w:type="paragraph" w:styleId="Subtitle">
+  <w:style w:type="paragraph" w:styleId="Ondertitel">
     <w:name w:val="Subtitle"/>
-    <w:basedOn w:val="Normal"/>
-    <w:next w:val="Normal"/>
-    <w:link w:val="SubtitleChar"/>
+    <w:basedOn w:val="Standaard"/>
+    <w:next w:val="Standaard"/>
+    <w:link w:val="OndertitelChar"/>
     <w:uiPriority w:val="11"/>
     <w:qFormat/>
     <w:rsid w:val="005F201B"/>
@@ -4268,10 +4064,10 @@
       <w:spacing w:val="15"/>
     </w:rPr>
   </w:style>
-  <w:style w:type="character" w:customStyle="1" w:styleId="SubtitleChar">
-    <w:name w:val="Subtitle Char"/>
-    <w:basedOn w:val="DefaultParagraphFont"/>
-    <w:link w:val="Subtitle"/>
+  <w:style w:type="character" w:customStyle="1" w:styleId="OndertitelChar">
+    <w:name w:val="Ondertitel Char"/>
+    <w:basedOn w:val="Standaardalinea-lettertype"/>
+    <w:link w:val="Ondertitel"/>
     <w:uiPriority w:val="11"/>
     <w:rsid w:val="005F201B"/>
     <w:rPr>

</xml_diff>

<commit_message>
added page number and better table of contents
</commit_message>
<xml_diff>
--- a/Project/ICT_ARCHITECTURE_ANALYSE.docx
+++ b/Project/ICT_ARCHITECTURE_ANALYSE.docx
@@ -23,7 +23,7 @@
       <w:sdtContent>
         <w:p>
           <w:pPr>
-            <w:pStyle w:val="Geenafstand"/>
+            <w:pStyle w:val="NoSpacing"/>
             <w:rPr>
               <w:sz w:val="2"/>
             </w:rPr>
@@ -67,7 +67,7 @@
                       <w:sdtContent>
                         <w:p>
                           <w:pPr>
-                            <w:pStyle w:val="Geenafstand"/>
+                            <w:pStyle w:val="NoSpacing"/>
                             <w:rPr>
                               <w:rFonts w:asciiTheme="majorHAnsi" w:eastAsiaTheme="majorEastAsia" w:hAnsiTheme="majorHAnsi" w:cstheme="majorBidi"/>
                               <w:caps/>
@@ -93,7 +93,7 @@
                     </w:sdt>
                     <w:p>
                       <w:pPr>
-                        <w:pStyle w:val="Geenafstand"/>
+                        <w:pStyle w:val="NoSpacing"/>
                         <w:spacing w:before="120"/>
                         <w:rPr>
                           <w:color w:val="052F61" w:themeColor="accent1"/>
@@ -126,6 +126,15 @@
                               <w:lang w:val="nl-BE"/>
                             </w:rPr>
                             <w:t>Groep</w:t>
+                          </w:r>
+                          <w:r>
+                            <w:rPr>
+                              <w:color w:val="052F61" w:themeColor="accent1"/>
+                              <w:sz w:val="36"/>
+                              <w:szCs w:val="36"/>
+                              <w:lang w:val="nl-BE"/>
+                            </w:rPr>
+                            <w:t xml:space="preserve"> 1</w:t>
                           </w:r>
                         </w:sdtContent>
                       </w:sdt>
@@ -208,7 +217,7 @@
                   <w:txbxContent>
                     <w:p>
                       <w:pPr>
-                        <w:pStyle w:val="Geenafstand"/>
+                        <w:pStyle w:val="NoSpacing"/>
                         <w:jc w:val="right"/>
                         <w:rPr>
                           <w:color w:val="052F61" w:themeColor="accent1"/>
@@ -259,7 +268,7 @@
                       <w:sdtContent>
                         <w:p>
                           <w:pPr>
-                            <w:pStyle w:val="Geenafstand"/>
+                            <w:pStyle w:val="NoSpacing"/>
                             <w:jc w:val="right"/>
                             <w:rPr>
                               <w:color w:val="052F61" w:themeColor="accent1"/>
@@ -292,301 +301,348 @@
         </w:p>
       </w:sdtContent>
     </w:sdt>
-    <w:p>
-      <w:pPr>
-        <w:pStyle w:val="Inhopg1"/>
-        <w:tabs>
-          <w:tab w:val="right" w:pos="9016"/>
-        </w:tabs>
-        <w:rPr>
-          <w:rFonts w:eastAsiaTheme="minorEastAsia"/>
+    <w:sdt>
+      <w:sdtPr>
+        <w:id w:val="-176046479"/>
+        <w:docPartObj>
+          <w:docPartGallery w:val="Table of Contents"/>
+          <w:docPartUnique/>
+        </w:docPartObj>
+      </w:sdtPr>
+      <w:sdtEndPr>
+        <w:rPr>
+          <w:rFonts w:asciiTheme="minorHAnsi" w:eastAsiaTheme="minorHAnsi" w:hAnsiTheme="minorHAnsi" w:cstheme="minorBidi"/>
+          <w:b/>
+          <w:bCs/>
           <w:noProof/>
-          <w:lang w:eastAsia="nl-BE"/>
-        </w:rPr>
-      </w:pPr>
-      <w:r>
-        <w:lastRenderedPageBreak/>
-        <w:fldChar w:fldCharType="begin"/>
-      </w:r>
-      <w:r>
-        <w:instrText xml:space="preserve"> TOC \o "1-3" \h \z \u </w:instrText>
-      </w:r>
-      <w:r>
-        <w:fldChar w:fldCharType="separate"/>
-      </w:r>
-      <w:hyperlink w:anchor="_Toc89793000" w:history="1">
-        <w:r>
-          <w:rPr>
-            <w:rStyle w:val="Hyperlink"/>
-            <w:noProof/>
-          </w:rPr>
-          <w:t>1 - SAMENVATTING</w:t>
-        </w:r>
-        <w:r>
-          <w:rPr>
-            <w:noProof/>
-            <w:webHidden/>
-          </w:rPr>
-          <w:tab/>
-        </w:r>
-        <w:r>
-          <w:rPr>
-            <w:noProof/>
-            <w:webHidden/>
-          </w:rPr>
-          <w:fldChar w:fldCharType="begin"/>
-        </w:r>
-        <w:r>
-          <w:rPr>
-            <w:noProof/>
-            <w:webHidden/>
-          </w:rPr>
-          <w:instrText xml:space="preserve"> PAGEREF _Toc89793000 \h </w:instrText>
-        </w:r>
-        <w:r>
-          <w:rPr>
-            <w:noProof/>
-            <w:webHidden/>
-          </w:rPr>
-        </w:r>
-        <w:r>
-          <w:rPr>
-            <w:noProof/>
-            <w:webHidden/>
-          </w:rPr>
-          <w:fldChar w:fldCharType="separate"/>
-        </w:r>
-        <w:r>
-          <w:rPr>
-            <w:noProof/>
-            <w:webHidden/>
-          </w:rPr>
-          <w:t>2</w:t>
-        </w:r>
-        <w:r>
-          <w:rPr>
-            <w:noProof/>
-            <w:webHidden/>
-          </w:rPr>
-          <w:fldChar w:fldCharType="end"/>
-        </w:r>
-      </w:hyperlink>
-    </w:p>
-    <w:p>
-      <w:pPr>
-        <w:pStyle w:val="Inhopg1"/>
-        <w:tabs>
-          <w:tab w:val="right" w:pos="9016"/>
-        </w:tabs>
-        <w:rPr>
-          <w:rFonts w:eastAsiaTheme="minorEastAsia"/>
-          <w:noProof/>
-          <w:lang w:eastAsia="nl-BE"/>
-        </w:rPr>
-      </w:pPr>
-      <w:hyperlink w:anchor="_Toc89793001" w:history="1">
-        <w:r>
-          <w:rPr>
-            <w:rStyle w:val="Hyperlink"/>
-            <w:noProof/>
-          </w:rPr>
-          <w:t>2 – SITUATIE-TO-BE</w:t>
-        </w:r>
-        <w:r>
-          <w:rPr>
-            <w:noProof/>
-            <w:webHidden/>
-          </w:rPr>
-          <w:tab/>
-        </w:r>
-        <w:r>
-          <w:rPr>
-            <w:noProof/>
-            <w:webHidden/>
-          </w:rPr>
-          <w:fldChar w:fldCharType="begin"/>
-        </w:r>
-        <w:r>
-          <w:rPr>
-            <w:noProof/>
-            <w:webHidden/>
-          </w:rPr>
-          <w:instrText xml:space="preserve"> PAGEREF _Toc89793001 \h </w:instrText>
-        </w:r>
-        <w:r>
-          <w:rPr>
-            <w:noProof/>
-            <w:webHidden/>
-          </w:rPr>
-        </w:r>
-        <w:r>
-          <w:rPr>
-            <w:noProof/>
-            <w:webHidden/>
-          </w:rPr>
-          <w:fldChar w:fldCharType="separate"/>
-        </w:r>
-        <w:r>
-          <w:rPr>
-            <w:noProof/>
-            <w:webHidden/>
-          </w:rPr>
-          <w:t>3</w:t>
-        </w:r>
-        <w:r>
-          <w:rPr>
-            <w:noProof/>
-            <w:webHidden/>
-          </w:rPr>
-          <w:fldChar w:fldCharType="end"/>
-        </w:r>
-      </w:hyperlink>
-    </w:p>
-    <w:p>
-      <w:pPr>
-        <w:pStyle w:val="Inhopg1"/>
-        <w:tabs>
-          <w:tab w:val="right" w:pos="9016"/>
-        </w:tabs>
-        <w:rPr>
-          <w:rFonts w:eastAsiaTheme="minorEastAsia"/>
-          <w:noProof/>
-          <w:lang w:eastAsia="nl-BE"/>
-        </w:rPr>
-      </w:pPr>
-      <w:hyperlink w:anchor="_Toc89793002" w:history="1">
-        <w:r>
-          <w:rPr>
-            <w:rStyle w:val="Hyperlink"/>
-            <w:noProof/>
-          </w:rPr>
-          <w:t>3 - ARCHITECTUUR</w:t>
-        </w:r>
-        <w:r>
-          <w:rPr>
-            <w:noProof/>
-            <w:webHidden/>
-          </w:rPr>
-          <w:tab/>
-        </w:r>
-        <w:r>
-          <w:rPr>
-            <w:noProof/>
-            <w:webHidden/>
-          </w:rPr>
-          <w:fldChar w:fldCharType="begin"/>
-        </w:r>
-        <w:r>
-          <w:rPr>
-            <w:noProof/>
-            <w:webHidden/>
-          </w:rPr>
-          <w:instrText xml:space="preserve"> PAGEREF _Toc89793002 \h </w:instrText>
-        </w:r>
-        <w:r>
-          <w:rPr>
-            <w:noProof/>
-            <w:webHidden/>
-          </w:rPr>
-        </w:r>
-        <w:r>
-          <w:rPr>
-            <w:noProof/>
-            <w:webHidden/>
-          </w:rPr>
-          <w:fldChar w:fldCharType="separate"/>
-        </w:r>
-        <w:r>
-          <w:rPr>
-            <w:noProof/>
-            <w:webHidden/>
-          </w:rPr>
-          <w:t>4</w:t>
-        </w:r>
-        <w:r>
-          <w:rPr>
-            <w:noProof/>
-            <w:webHidden/>
-          </w:rPr>
-          <w:fldChar w:fldCharType="end"/>
-        </w:r>
-      </w:hyperlink>
-    </w:p>
-    <w:p>
-      <w:pPr>
-        <w:pStyle w:val="Inhopg1"/>
-        <w:tabs>
-          <w:tab w:val="right" w:pos="9016"/>
-        </w:tabs>
-        <w:rPr>
-          <w:rFonts w:eastAsiaTheme="minorEastAsia"/>
-          <w:noProof/>
-          <w:lang w:eastAsia="nl-BE"/>
-        </w:rPr>
-      </w:pPr>
-      <w:hyperlink w:anchor="_Toc89793003" w:history="1">
-        <w:r>
-          <w:rPr>
-            <w:rStyle w:val="Hyperlink"/>
-            <w:noProof/>
-          </w:rPr>
-          <w:t>4 - VERANTWOORDING KEUZES</w:t>
-        </w:r>
-        <w:r>
-          <w:rPr>
-            <w:noProof/>
-            <w:webHidden/>
-          </w:rPr>
-          <w:tab/>
-        </w:r>
-        <w:r>
-          <w:rPr>
-            <w:noProof/>
-            <w:webHidden/>
-          </w:rPr>
-          <w:fldChar w:fldCharType="begin"/>
-        </w:r>
-        <w:r>
-          <w:rPr>
-            <w:noProof/>
-            <w:webHidden/>
-          </w:rPr>
-          <w:instrText xml:space="preserve"> PAGEREF _Toc89793003 \h </w:instrText>
-        </w:r>
-        <w:r>
-          <w:rPr>
-            <w:noProof/>
-            <w:webHidden/>
-          </w:rPr>
-        </w:r>
-        <w:r>
-          <w:rPr>
-            <w:noProof/>
-            <w:webHidden/>
-          </w:rPr>
-          <w:fldChar w:fldCharType="separate"/>
-        </w:r>
-        <w:r>
-          <w:rPr>
-            <w:noProof/>
-            <w:webHidden/>
-          </w:rPr>
-          <w:t>5</w:t>
-        </w:r>
-        <w:r>
-          <w:rPr>
-            <w:noProof/>
-            <w:webHidden/>
-          </w:rPr>
-          <w:fldChar w:fldCharType="end"/>
-        </w:r>
-      </w:hyperlink>
-    </w:p>
-    <w:p>
-      <w:r>
-        <w:fldChar w:fldCharType="end"/>
-      </w:r>
-    </w:p>
+          <w:color w:val="auto"/>
+          <w:sz w:val="22"/>
+          <w:szCs w:val="22"/>
+          <w:lang w:val="nl-BE"/>
+        </w:rPr>
+      </w:sdtEndPr>
+      <w:sdtContent>
+        <w:p>
+          <w:pPr>
+            <w:pStyle w:val="TOCHeading"/>
+            <w:rPr>
+              <w:lang w:val="nl-BE"/>
+            </w:rPr>
+          </w:pPr>
+          <w:r>
+            <w:rPr>
+              <w:lang w:val="nl-BE"/>
+            </w:rPr>
+            <w:t>I</w:t>
+          </w:r>
+          <w:r>
+            <w:rPr>
+              <w:lang w:val="nl-BE"/>
+            </w:rPr>
+            <w:t>nhoudstafel</w:t>
+          </w:r>
+        </w:p>
+        <w:p>
+          <w:pPr>
+            <w:pStyle w:val="TOC1"/>
+            <w:tabs>
+              <w:tab w:val="right" w:leader="dot" w:pos="9016"/>
+            </w:tabs>
+            <w:rPr>
+              <w:rFonts w:eastAsiaTheme="minorEastAsia"/>
+              <w:noProof/>
+              <w:lang w:val="en-BE" w:eastAsia="en-BE"/>
+            </w:rPr>
+          </w:pPr>
+          <w:r>
+            <w:fldChar w:fldCharType="begin"/>
+          </w:r>
+          <w:r>
+            <w:instrText xml:space="preserve"> TOC \o "1-3" \h \z \u </w:instrText>
+          </w:r>
+          <w:r>
+            <w:fldChar w:fldCharType="separate"/>
+          </w:r>
+          <w:hyperlink w:anchor="_Toc90491255" w:history="1">
+            <w:r>
+              <w:rPr>
+                <w:rStyle w:val="Hyperlink"/>
+                <w:noProof/>
+              </w:rPr>
+              <w:t>1 – SAMENVATTING</w:t>
+            </w:r>
+            <w:r>
+              <w:rPr>
+                <w:noProof/>
+                <w:webHidden/>
+              </w:rPr>
+              <w:tab/>
+            </w:r>
+            <w:r>
+              <w:rPr>
+                <w:noProof/>
+                <w:webHidden/>
+              </w:rPr>
+              <w:fldChar w:fldCharType="begin"/>
+            </w:r>
+            <w:r>
+              <w:rPr>
+                <w:noProof/>
+                <w:webHidden/>
+              </w:rPr>
+              <w:instrText xml:space="preserve"> PAGEREF _Toc90491255 \h </w:instrText>
+            </w:r>
+            <w:r>
+              <w:rPr>
+                <w:noProof/>
+                <w:webHidden/>
+              </w:rPr>
+            </w:r>
+            <w:r>
+              <w:rPr>
+                <w:noProof/>
+                <w:webHidden/>
+              </w:rPr>
+              <w:fldChar w:fldCharType="separate"/>
+            </w:r>
+            <w:r>
+              <w:rPr>
+                <w:noProof/>
+                <w:webHidden/>
+              </w:rPr>
+              <w:t>2</w:t>
+            </w:r>
+            <w:r>
+              <w:rPr>
+                <w:noProof/>
+                <w:webHidden/>
+              </w:rPr>
+              <w:fldChar w:fldCharType="end"/>
+            </w:r>
+          </w:hyperlink>
+        </w:p>
+        <w:p>
+          <w:pPr>
+            <w:pStyle w:val="TOC1"/>
+            <w:tabs>
+              <w:tab w:val="right" w:leader="dot" w:pos="9016"/>
+            </w:tabs>
+            <w:rPr>
+              <w:rFonts w:eastAsiaTheme="minorEastAsia"/>
+              <w:noProof/>
+              <w:lang w:val="en-BE" w:eastAsia="en-BE"/>
+            </w:rPr>
+          </w:pPr>
+          <w:hyperlink w:anchor="_Toc90491256" w:history="1">
+            <w:r>
+              <w:rPr>
+                <w:rStyle w:val="Hyperlink"/>
+                <w:noProof/>
+              </w:rPr>
+              <w:t>2 – SITUATIE-TO-BE</w:t>
+            </w:r>
+            <w:r>
+              <w:rPr>
+                <w:noProof/>
+                <w:webHidden/>
+              </w:rPr>
+              <w:tab/>
+            </w:r>
+            <w:r>
+              <w:rPr>
+                <w:noProof/>
+                <w:webHidden/>
+              </w:rPr>
+              <w:fldChar w:fldCharType="begin"/>
+            </w:r>
+            <w:r>
+              <w:rPr>
+                <w:noProof/>
+                <w:webHidden/>
+              </w:rPr>
+              <w:instrText xml:space="preserve"> PAGEREF _Toc90491256 \h </w:instrText>
+            </w:r>
+            <w:r>
+              <w:rPr>
+                <w:noProof/>
+                <w:webHidden/>
+              </w:rPr>
+            </w:r>
+            <w:r>
+              <w:rPr>
+                <w:noProof/>
+                <w:webHidden/>
+              </w:rPr>
+              <w:fldChar w:fldCharType="separate"/>
+            </w:r>
+            <w:r>
+              <w:rPr>
+                <w:noProof/>
+                <w:webHidden/>
+              </w:rPr>
+              <w:t>3</w:t>
+            </w:r>
+            <w:r>
+              <w:rPr>
+                <w:noProof/>
+                <w:webHidden/>
+              </w:rPr>
+              <w:fldChar w:fldCharType="end"/>
+            </w:r>
+          </w:hyperlink>
+        </w:p>
+        <w:p>
+          <w:pPr>
+            <w:pStyle w:val="TOC1"/>
+            <w:tabs>
+              <w:tab w:val="right" w:leader="dot" w:pos="9016"/>
+            </w:tabs>
+            <w:rPr>
+              <w:rFonts w:eastAsiaTheme="minorEastAsia"/>
+              <w:noProof/>
+              <w:lang w:val="en-BE" w:eastAsia="en-BE"/>
+            </w:rPr>
+          </w:pPr>
+          <w:hyperlink w:anchor="_Toc90491257" w:history="1">
+            <w:r>
+              <w:rPr>
+                <w:rStyle w:val="Hyperlink"/>
+                <w:noProof/>
+              </w:rPr>
+              <w:t>3 – ARCHITECTUUR</w:t>
+            </w:r>
+            <w:r>
+              <w:rPr>
+                <w:noProof/>
+                <w:webHidden/>
+              </w:rPr>
+              <w:tab/>
+            </w:r>
+            <w:r>
+              <w:rPr>
+                <w:noProof/>
+                <w:webHidden/>
+              </w:rPr>
+              <w:fldChar w:fldCharType="begin"/>
+            </w:r>
+            <w:r>
+              <w:rPr>
+                <w:noProof/>
+                <w:webHidden/>
+              </w:rPr>
+              <w:instrText xml:space="preserve"> PAGEREF _Toc90491257 \h </w:instrText>
+            </w:r>
+            <w:r>
+              <w:rPr>
+                <w:noProof/>
+                <w:webHidden/>
+              </w:rPr>
+            </w:r>
+            <w:r>
+              <w:rPr>
+                <w:noProof/>
+                <w:webHidden/>
+              </w:rPr>
+              <w:fldChar w:fldCharType="separate"/>
+            </w:r>
+            <w:r>
+              <w:rPr>
+                <w:noProof/>
+                <w:webHidden/>
+              </w:rPr>
+              <w:t>6</w:t>
+            </w:r>
+            <w:r>
+              <w:rPr>
+                <w:noProof/>
+                <w:webHidden/>
+              </w:rPr>
+              <w:fldChar w:fldCharType="end"/>
+            </w:r>
+          </w:hyperlink>
+        </w:p>
+        <w:p>
+          <w:pPr>
+            <w:pStyle w:val="TOC1"/>
+            <w:tabs>
+              <w:tab w:val="right" w:leader="dot" w:pos="9016"/>
+            </w:tabs>
+            <w:rPr>
+              <w:rFonts w:eastAsiaTheme="minorEastAsia"/>
+              <w:noProof/>
+              <w:lang w:val="en-BE" w:eastAsia="en-BE"/>
+            </w:rPr>
+          </w:pPr>
+          <w:hyperlink w:anchor="_Toc90491258" w:history="1">
+            <w:r>
+              <w:rPr>
+                <w:rStyle w:val="Hyperlink"/>
+                <w:noProof/>
+              </w:rPr>
+              <w:t>4 - VERANTWOORDING KEUZES</w:t>
+            </w:r>
+            <w:r>
+              <w:rPr>
+                <w:noProof/>
+                <w:webHidden/>
+              </w:rPr>
+              <w:tab/>
+            </w:r>
+            <w:r>
+              <w:rPr>
+                <w:noProof/>
+                <w:webHidden/>
+              </w:rPr>
+              <w:fldChar w:fldCharType="begin"/>
+            </w:r>
+            <w:r>
+              <w:rPr>
+                <w:noProof/>
+                <w:webHidden/>
+              </w:rPr>
+              <w:instrText xml:space="preserve"> PAGEREF _Toc90491258 \h </w:instrText>
+            </w:r>
+            <w:r>
+              <w:rPr>
+                <w:noProof/>
+                <w:webHidden/>
+              </w:rPr>
+            </w:r>
+            <w:r>
+              <w:rPr>
+                <w:noProof/>
+                <w:webHidden/>
+              </w:rPr>
+              <w:fldChar w:fldCharType="separate"/>
+            </w:r>
+            <w:r>
+              <w:rPr>
+                <w:noProof/>
+                <w:webHidden/>
+              </w:rPr>
+              <w:t>8</w:t>
+            </w:r>
+            <w:r>
+              <w:rPr>
+                <w:noProof/>
+                <w:webHidden/>
+              </w:rPr>
+              <w:fldChar w:fldCharType="end"/>
+            </w:r>
+          </w:hyperlink>
+        </w:p>
+        <w:p>
+          <w:r>
+            <w:rPr>
+              <w:b/>
+              <w:bCs/>
+              <w:noProof/>
+            </w:rPr>
+            <w:fldChar w:fldCharType="end"/>
+          </w:r>
+        </w:p>
+      </w:sdtContent>
+    </w:sdt>
     <w:p>
       <w:pPr>
         <w:rPr>
@@ -602,9 +658,10 @@
     </w:p>
     <w:p>
       <w:pPr>
-        <w:pStyle w:val="Kop1"/>
+        <w:pStyle w:val="Heading1"/>
       </w:pPr>
       <w:bookmarkStart w:id="0" w:name="_Toc89793000"/>
+      <w:bookmarkStart w:id="1" w:name="_Toc90491255"/>
       <w:r>
         <w:lastRenderedPageBreak/>
         <w:t>1</w:t>
@@ -622,6 +679,7 @@
         <w:t>SAMENVATTING</w:t>
       </w:r>
       <w:bookmarkEnd w:id="0"/>
+      <w:bookmarkEnd w:id="1"/>
     </w:p>
     <w:p/>
     <w:p>
@@ -749,7 +807,7 @@
     <w:p/>
     <w:p>
       <w:pPr>
-        <w:pStyle w:val="Kop1"/>
+        <w:pStyle w:val="Heading1"/>
       </w:pPr>
       <w:r>
         <w:br w:type="page"/>
@@ -757,14 +815,16 @@
     </w:p>
     <w:p>
       <w:pPr>
-        <w:pStyle w:val="Kop1"/>
-      </w:pPr>
-      <w:bookmarkStart w:id="1" w:name="_Toc89793001"/>
+        <w:pStyle w:val="Heading1"/>
+      </w:pPr>
+      <w:bookmarkStart w:id="2" w:name="_Toc89793001"/>
+      <w:bookmarkStart w:id="3" w:name="_Toc90491256"/>
       <w:r>
         <w:lastRenderedPageBreak/>
         <w:t>2 – SITUATIE-TO-BE</w:t>
       </w:r>
-      <w:bookmarkEnd w:id="1"/>
+      <w:bookmarkEnd w:id="2"/>
+      <w:bookmarkEnd w:id="3"/>
     </w:p>
     <w:p/>
     <w:p>
@@ -784,15 +844,15 @@
     </w:p>
     <w:p>
       <w:pPr>
-        <w:pStyle w:val="Ondertitel"/>
+        <w:pStyle w:val="Subtitle"/>
         <w:spacing w:line="276" w:lineRule="auto"/>
         <w:rPr>
-          <w:rStyle w:val="Zwaar"/>
-        </w:rPr>
-      </w:pPr>
-      <w:r>
-        <w:rPr>
-          <w:rStyle w:val="Zwaar"/>
+          <w:rStyle w:val="Strong"/>
+        </w:rPr>
+      </w:pPr>
+      <w:r>
+        <w:rPr>
+          <w:rStyle w:val="Strong"/>
         </w:rPr>
         <w:t>Amazon S3</w:t>
       </w:r>
@@ -801,14 +861,14 @@
       <w:pPr>
         <w:spacing w:line="276" w:lineRule="auto"/>
         <w:rPr>
-          <w:rStyle w:val="Zwaar"/>
+          <w:rStyle w:val="Strong"/>
           <w:b w:val="0"/>
           <w:bCs w:val="0"/>
         </w:rPr>
       </w:pPr>
       <w:r>
         <w:rPr>
-          <w:rStyle w:val="Zwaar"/>
+          <w:rStyle w:val="Strong"/>
           <w:b w:val="0"/>
           <w:bCs w:val="0"/>
         </w:rPr>
@@ -819,14 +879,14 @@
       <w:pPr>
         <w:spacing w:line="276" w:lineRule="auto"/>
         <w:rPr>
-          <w:rStyle w:val="Zwaar"/>
+          <w:rStyle w:val="Strong"/>
           <w:b w:val="0"/>
           <w:bCs w:val="0"/>
         </w:rPr>
       </w:pPr>
       <w:r>
         <w:rPr>
-          <w:rStyle w:val="Zwaar"/>
+          <w:rStyle w:val="Strong"/>
           <w:b w:val="0"/>
           <w:bCs w:val="0"/>
         </w:rPr>
@@ -837,7 +897,7 @@
       <w:pPr>
         <w:spacing w:line="276" w:lineRule="auto"/>
         <w:rPr>
-          <w:rStyle w:val="Zwaar"/>
+          <w:rStyle w:val="Strong"/>
           <w:b w:val="0"/>
           <w:bCs w:val="0"/>
         </w:rPr>
@@ -845,15 +905,15 @@
     </w:p>
     <w:p>
       <w:pPr>
-        <w:pStyle w:val="Ondertitel"/>
+        <w:pStyle w:val="Subtitle"/>
         <w:spacing w:line="276" w:lineRule="auto"/>
         <w:rPr>
-          <w:rStyle w:val="Zwaar"/>
-        </w:rPr>
-      </w:pPr>
-      <w:r>
-        <w:rPr>
-          <w:rStyle w:val="Zwaar"/>
+          <w:rStyle w:val="Strong"/>
+        </w:rPr>
+      </w:pPr>
+      <w:r>
+        <w:rPr>
+          <w:rStyle w:val="Strong"/>
         </w:rPr>
         <w:t>Amazon EC2</w:t>
       </w:r>
@@ -885,7 +945,7 @@
     </w:p>
     <w:p>
       <w:pPr>
-        <w:pStyle w:val="Ondertitel"/>
+        <w:pStyle w:val="Subtitle"/>
         <w:spacing w:line="276" w:lineRule="auto"/>
         <w:rPr>
           <w:b/>
@@ -957,7 +1017,7 @@
     </w:p>
     <w:p>
       <w:pPr>
-        <w:pStyle w:val="Ondertitel"/>
+        <w:pStyle w:val="Subtitle"/>
         <w:spacing w:line="276" w:lineRule="auto"/>
       </w:pPr>
       <w:r>
@@ -1006,7 +1066,7 @@
     </w:p>
     <w:p>
       <w:pPr>
-        <w:pStyle w:val="Ondertitel"/>
+        <w:pStyle w:val="Subtitle"/>
         <w:spacing w:line="276" w:lineRule="auto"/>
         <w:rPr>
           <w:b/>
@@ -1110,7 +1170,7 @@
     </w:p>
     <w:p>
       <w:pPr>
-        <w:pStyle w:val="Ondertitel"/>
+        <w:pStyle w:val="Subtitle"/>
         <w:spacing w:line="276" w:lineRule="auto"/>
         <w:rPr>
           <w:b/>
@@ -1178,7 +1238,7 @@
     </w:p>
     <w:p>
       <w:pPr>
-        <w:pStyle w:val="Lijstalinea"/>
+        <w:pStyle w:val="ListParagraph"/>
         <w:numPr>
           <w:ilvl w:val="0"/>
           <w:numId w:val="8"/>
@@ -1202,7 +1262,7 @@
     </w:p>
     <w:p>
       <w:pPr>
-        <w:pStyle w:val="Lijstalinea"/>
+        <w:pStyle w:val="ListParagraph"/>
         <w:rPr>
           <w:b/>
           <w:bCs/>
@@ -1222,7 +1282,7 @@
     </w:p>
     <w:p>
       <w:pPr>
-        <w:pStyle w:val="Lijstalinea"/>
+        <w:pStyle w:val="ListParagraph"/>
       </w:pPr>
       <w:r>
         <w:t xml:space="preserve">De gebruiker geeft een bestand in als input. Deze file </w:t>
@@ -1236,7 +1296,7 @@
     </w:p>
     <w:p>
       <w:pPr>
-        <w:pStyle w:val="Lijstalinea"/>
+        <w:pStyle w:val="ListParagraph"/>
       </w:pPr>
       <w:r>
         <w:t>We krijgen hierbij onze UUID en file terug indien deze succesvol is uitgevoerd.</w:t>
@@ -1244,12 +1304,12 @@
     </w:p>
     <w:p>
       <w:pPr>
-        <w:pStyle w:val="Lijstalinea"/>
-      </w:pPr>
-    </w:p>
-    <w:p>
-      <w:pPr>
-        <w:pStyle w:val="Lijstalinea"/>
+        <w:pStyle w:val="ListParagraph"/>
+      </w:pPr>
+    </w:p>
+    <w:p>
+      <w:pPr>
+        <w:pStyle w:val="ListParagraph"/>
         <w:rPr>
           <w:b/>
           <w:bCs/>
@@ -1269,7 +1329,7 @@
     </w:p>
     <w:p>
       <w:pPr>
-        <w:pStyle w:val="Lijstalinea"/>
+        <w:pStyle w:val="ListParagraph"/>
       </w:pPr>
       <w:r>
         <w:t xml:space="preserve">De gebruiker geeft een string waarde in, deze </w:t>
@@ -1283,7 +1343,7 @@
     </w:p>
     <w:p>
       <w:pPr>
-        <w:pStyle w:val="Lijstalinea"/>
+        <w:pStyle w:val="ListParagraph"/>
       </w:pPr>
       <w:r>
         <w:t>Als d</w:t>
@@ -1301,7 +1361,7 @@
     <w:p/>
     <w:p>
       <w:pPr>
-        <w:pStyle w:val="Lijstalinea"/>
+        <w:pStyle w:val="ListParagraph"/>
         <w:numPr>
           <w:ilvl w:val="0"/>
           <w:numId w:val="8"/>
@@ -1323,7 +1383,7 @@
     </w:p>
     <w:p>
       <w:pPr>
-        <w:pStyle w:val="Lijstalinea"/>
+        <w:pStyle w:val="ListParagraph"/>
         <w:rPr>
           <w:b/>
           <w:bCs/>
@@ -1343,7 +1403,7 @@
     </w:p>
     <w:p>
       <w:pPr>
-        <w:pStyle w:val="Lijstalinea"/>
+        <w:pStyle w:val="ListParagraph"/>
       </w:pPr>
       <w:r>
         <w:t xml:space="preserve">De gebruiker moet een email (string) en wachtwoord (string) ingeven. Deze informatie </w:t>
@@ -1357,7 +1417,7 @@
     </w:p>
     <w:p>
       <w:pPr>
-        <w:pStyle w:val="Lijstalinea"/>
+        <w:pStyle w:val="ListParagraph"/>
       </w:pPr>
       <w:r>
         <w:t>De gebruiker zal</w:t>
@@ -1371,12 +1431,12 @@
     </w:p>
     <w:p>
       <w:pPr>
-        <w:pStyle w:val="Lijstalinea"/>
-      </w:pPr>
-    </w:p>
-    <w:p>
-      <w:pPr>
-        <w:pStyle w:val="Lijstalinea"/>
+        <w:pStyle w:val="ListParagraph"/>
+      </w:pPr>
+    </w:p>
+    <w:p>
+      <w:pPr>
+        <w:pStyle w:val="ListParagraph"/>
         <w:rPr>
           <w:b/>
           <w:bCs/>
@@ -1414,7 +1474,7 @@
     </w:p>
     <w:p>
       <w:pPr>
-        <w:pStyle w:val="Lijstalinea"/>
+        <w:pStyle w:val="ListParagraph"/>
       </w:pPr>
       <w:r>
         <w:t>De gebruiker moet een email (string) en wachtwoord (string) aangeven.</w:t>
@@ -1422,7 +1482,7 @@
     </w:p>
     <w:p>
       <w:pPr>
-        <w:pStyle w:val="Lijstalinea"/>
+        <w:pStyle w:val="ListParagraph"/>
       </w:pPr>
       <w:r>
         <w:t xml:space="preserve">Er </w:t>
@@ -1436,7 +1496,7 @@
     </w:p>
     <w:p>
       <w:pPr>
-        <w:pStyle w:val="Lijstalinea"/>
+        <w:pStyle w:val="ListParagraph"/>
         <w:rPr>
           <w:b/>
           <w:bCs/>
@@ -1466,25 +1526,25 @@
     </w:p>
     <w:p>
       <w:pPr>
-        <w:pStyle w:val="Lijstalinea"/>
-        <w:rPr>
-          <w:b/>
-          <w:bCs/>
-        </w:rPr>
-      </w:pPr>
-    </w:p>
-    <w:p>
-      <w:pPr>
-        <w:pStyle w:val="Lijstalinea"/>
-        <w:rPr>
-          <w:b/>
-          <w:bCs/>
-        </w:rPr>
-      </w:pPr>
-    </w:p>
-    <w:p>
-      <w:pPr>
-        <w:pStyle w:val="Lijstalinea"/>
+        <w:pStyle w:val="ListParagraph"/>
+        <w:rPr>
+          <w:b/>
+          <w:bCs/>
+        </w:rPr>
+      </w:pPr>
+    </w:p>
+    <w:p>
+      <w:pPr>
+        <w:pStyle w:val="ListParagraph"/>
+        <w:rPr>
+          <w:b/>
+          <w:bCs/>
+        </w:rPr>
+      </w:pPr>
+    </w:p>
+    <w:p>
+      <w:pPr>
+        <w:pStyle w:val="ListParagraph"/>
         <w:rPr>
           <w:b/>
           <w:bCs/>
@@ -1498,7 +1558,7 @@
     </w:p>
     <w:p>
       <w:pPr>
-        <w:pStyle w:val="Lijstalinea"/>
+        <w:pStyle w:val="ListParagraph"/>
         <w:numPr>
           <w:ilvl w:val="0"/>
           <w:numId w:val="8"/>
@@ -1538,7 +1598,7 @@
     </w:p>
     <w:p>
       <w:pPr>
-        <w:pStyle w:val="Lijstalinea"/>
+        <w:pStyle w:val="ListParagraph"/>
       </w:pPr>
       <w:r>
         <w:t>Deze klasse is een hulpmiddel, verantwoordelijk om makkelijker een verbinding te maken met Amazon Web Services.</w:t>
@@ -1546,17 +1606,17 @@
     </w:p>
     <w:p>
       <w:pPr>
-        <w:pStyle w:val="Lijstalinea"/>
-      </w:pPr>
-    </w:p>
-    <w:p>
-      <w:pPr>
-        <w:pStyle w:val="Lijstalinea"/>
-      </w:pPr>
-    </w:p>
-    <w:p>
-      <w:pPr>
-        <w:pStyle w:val="Lijstalinea"/>
+        <w:pStyle w:val="ListParagraph"/>
+      </w:pPr>
+    </w:p>
+    <w:p>
+      <w:pPr>
+        <w:pStyle w:val="ListParagraph"/>
+      </w:pPr>
+    </w:p>
+    <w:p>
+      <w:pPr>
+        <w:pStyle w:val="ListParagraph"/>
       </w:pPr>
     </w:p>
     <w:p/>
@@ -1564,9 +1624,10 @@
     <w:p/>
     <w:p>
       <w:pPr>
-        <w:pStyle w:val="Kop1"/>
-      </w:pPr>
-      <w:bookmarkStart w:id="2" w:name="_Toc89793002"/>
+        <w:pStyle w:val="Heading1"/>
+      </w:pPr>
+      <w:bookmarkStart w:id="4" w:name="_Toc89793002"/>
+      <w:bookmarkStart w:id="5" w:name="_Toc90491257"/>
       <w:r>
         <w:t>3</w:t>
       </w:r>
@@ -1582,7 +1643,8 @@
       <w:r>
         <w:t>ARCHITECTUUR</w:t>
       </w:r>
-      <w:bookmarkEnd w:id="2"/>
+      <w:bookmarkEnd w:id="4"/>
+      <w:bookmarkEnd w:id="5"/>
     </w:p>
     <w:p/>
     <w:p>
@@ -1614,7 +1676,7 @@
                     <pic:cNvPicPr/>
                   </pic:nvPicPr>
                   <pic:blipFill>
-                    <a:blip r:embed="rId6"/>
+                    <a:blip r:embed="rId8"/>
                     <a:stretch>
                       <a:fillRect/>
                     </a:stretch>
@@ -1707,16 +1769,10 @@
     </w:p>
     <w:p/>
     <w:p>
-      <w:pPr>
-        <w:rPr>
-          <w:lang w:val="en-US"/>
-        </w:rPr>
-      </w:pPr>
-      <w:r>
-        <w:rPr>
-          <w:b/>
-          <w:bCs/>
-          <w:lang w:val="en-US"/>
+      <w:r>
+        <w:rPr>
+          <w:b/>
+          <w:bCs/>
         </w:rPr>
         <w:t>CDN (</w:t>
       </w:r>
@@ -1724,9 +1780,24 @@
         <w:rPr>
           <w:b/>
           <w:bCs/>
-          <w:lang w:val="en-US"/>
-        </w:rPr>
-        <w:t>content delivery network):</w:t>
+        </w:rPr>
+        <w:t xml:space="preserve">content delivery </w:t>
+      </w:r>
+      <w:proofErr w:type="spellStart"/>
+      <w:r>
+        <w:rPr>
+          <w:b/>
+          <w:bCs/>
+        </w:rPr>
+        <w:t>network</w:t>
+      </w:r>
+      <w:proofErr w:type="spellEnd"/>
+      <w:r>
+        <w:rPr>
+          <w:b/>
+          <w:bCs/>
+        </w:rPr>
+        <w:t>):</w:t>
       </w:r>
     </w:p>
     <w:p>
@@ -1935,9 +2006,10 @@
     <w:p/>
     <w:p>
       <w:pPr>
-        <w:pStyle w:val="Kop1"/>
-      </w:pPr>
-      <w:bookmarkStart w:id="3" w:name="_Toc89793003"/>
+        <w:pStyle w:val="Heading1"/>
+      </w:pPr>
+      <w:bookmarkStart w:id="6" w:name="_Toc89793003"/>
+      <w:bookmarkStart w:id="7" w:name="_Toc90491258"/>
       <w:r>
         <w:t xml:space="preserve">4 </w:t>
       </w:r>
@@ -1947,7 +2019,8 @@
       <w:r>
         <w:t>VERANTWOORDING KEUZES</w:t>
       </w:r>
-      <w:bookmarkEnd w:id="3"/>
+      <w:bookmarkEnd w:id="6"/>
+      <w:bookmarkEnd w:id="7"/>
     </w:p>
     <w:p/>
     <w:p>
@@ -2100,7 +2173,7 @@
     </w:p>
     <w:p>
       <w:pPr>
-        <w:pStyle w:val="Lijstalinea"/>
+        <w:pStyle w:val="ListParagraph"/>
         <w:numPr>
           <w:ilvl w:val="0"/>
           <w:numId w:val="7"/>
@@ -2120,7 +2193,7 @@
     </w:p>
     <w:p>
       <w:pPr>
-        <w:pStyle w:val="Lijstalinea"/>
+        <w:pStyle w:val="ListParagraph"/>
       </w:pPr>
       <w:r>
         <w:t>Omdat we een opslagplaats willen voor onze bestanden. De functionaliteit van Amazon S3 (Opslagplaats voor objecten) is daarom het meest toepasselijke voor deze functie.</w:t>
@@ -2136,7 +2209,7 @@
     </w:p>
     <w:p>
       <w:pPr>
-        <w:pStyle w:val="Lijstalinea"/>
+        <w:pStyle w:val="ListParagraph"/>
         <w:numPr>
           <w:ilvl w:val="0"/>
           <w:numId w:val="7"/>
@@ -2163,7 +2236,7 @@
     </w:p>
     <w:p>
       <w:pPr>
-        <w:pStyle w:val="Lijstalinea"/>
+        <w:pStyle w:val="ListParagraph"/>
       </w:pPr>
       <w:r>
         <w:t>We willen de informatie van onze bestanden behouden nadat de gebruiker deze upload. RDS is het meest geschikte om informatie te bewaren omdat het een database is.</w:t>
@@ -2179,7 +2252,7 @@
     </w:p>
     <w:p>
       <w:pPr>
-        <w:pStyle w:val="Lijstalinea"/>
+        <w:pStyle w:val="ListParagraph"/>
         <w:numPr>
           <w:ilvl w:val="0"/>
           <w:numId w:val="7"/>
@@ -2199,7 +2272,7 @@
     </w:p>
     <w:p>
       <w:pPr>
-        <w:pStyle w:val="Lijstalinea"/>
+        <w:pStyle w:val="ListParagraph"/>
       </w:pPr>
       <w:r>
         <w:t xml:space="preserve">We willen ervoor zorgen dat gebruikers zich moeten </w:t>
@@ -2212,6 +2285,7 @@
       </w:r>
     </w:p>
     <w:sectPr>
+      <w:footerReference w:type="default" r:id="rId9"/>
       <w:pgSz w:w="11906" w:h="16838"/>
       <w:pgMar w:top="1440" w:right="1440" w:bottom="1440" w:left="1440" w:header="708" w:footer="708" w:gutter="0"/>
       <w:pgNumType w:start="0"/>
@@ -2221,6 +2295,109 @@
     </w:sectPr>
   </w:body>
 </w:document>
+</file>
+
+<file path=word/endnotes.xml><?xml version="1.0" encoding="utf-8"?>
+<w:endnotes xmlns:wpc="http://schemas.microsoft.com/office/word/2010/wordprocessingCanvas" xmlns:cx="http://schemas.microsoft.com/office/drawing/2014/chartex" xmlns:cx1="http://schemas.microsoft.com/office/drawing/2015/9/8/chartex" xmlns:cx2="http://schemas.microsoft.com/office/drawing/2015/10/21/chartex" xmlns:cx3="http://schemas.microsoft.com/office/drawing/2016/5/9/chartex" xmlns:cx4="http://schemas.microsoft.com/office/drawing/2016/5/10/chartex" xmlns:cx5="http://schemas.microsoft.com/office/drawing/2016/5/11/chartex" xmlns:cx6="http://schemas.microsoft.com/office/drawing/2016/5/12/chartex" xmlns:cx7="http://schemas.microsoft.com/office/drawing/2016/5/13/chartex" xmlns:cx8="http://schemas.microsoft.com/office/drawing/2016/5/14/chartex" xmlns:mc="http://schemas.openxmlformats.org/markup-compatibility/2006" xmlns:aink="http://schemas.microsoft.com/office/drawing/2016/ink" xmlns:am3d="http://schemas.microsoft.com/office/drawing/2017/model3d" xmlns:o="urn:schemas-microsoft-com:office:office" xmlns:r="http://schemas.openxmlformats.org/officeDocument/2006/relationships" xmlns:m="http://schemas.openxmlformats.org/officeDocument/2006/math" xmlns:v="urn:schemas-microsoft-com:vml" xmlns:wp14="http://schemas.microsoft.com/office/word/2010/wordprocessingDrawing" xmlns:wp="http://schemas.openxmlformats.org/drawingml/2006/wordprocessingDrawing" xmlns:w10="urn:schemas-microsoft-com:office:word" xmlns:w="http://schemas.openxmlformats.org/wordprocessingml/2006/main" xmlns:w14="http://schemas.microsoft.com/office/word/2010/wordml" xmlns:w15="http://schemas.microsoft.com/office/word/2012/wordml" xmlns:w16cex="http://schemas.microsoft.com/office/word/2018/wordml/cex" xmlns:w16cid="http://schemas.microsoft.com/office/word/2016/wordml/cid" xmlns:w16="http://schemas.microsoft.com/office/word/2018/wordml" xmlns:w16sdtdh="http://schemas.microsoft.com/office/word/2020/wordml/sdtdatahash" xmlns:w16se="http://schemas.microsoft.com/office/word/2015/wordml/symex" xmlns:wpg="http://schemas.microsoft.com/office/word/2010/wordprocessingGroup" xmlns:wpi="http://schemas.microsoft.com/office/word/2010/wordprocessingInk" xmlns:wne="http://schemas.microsoft.com/office/word/2006/wordml" xmlns:wps="http://schemas.microsoft.com/office/word/2010/wordprocessingShape" mc:Ignorable="w14 w15 w16se w16cid w16 w16cex w16sdtdh wp14">
+  <w:endnote w:type="separator" w:id="-1">
+    <w:p>
+      <w:pPr>
+        <w:spacing w:after="0" w:line="240" w:lineRule="auto"/>
+      </w:pPr>
+      <w:r>
+        <w:separator/>
+      </w:r>
+    </w:p>
+  </w:endnote>
+  <w:endnote w:type="continuationSeparator" w:id="0">
+    <w:p>
+      <w:pPr>
+        <w:spacing w:after="0" w:line="240" w:lineRule="auto"/>
+      </w:pPr>
+      <w:r>
+        <w:continuationSeparator/>
+      </w:r>
+    </w:p>
+  </w:endnote>
+</w:endnotes>
+</file>
+
+<file path=word/footer1.xml><?xml version="1.0" encoding="utf-8"?>
+<w:ftr xmlns:wpc="http://schemas.microsoft.com/office/word/2010/wordprocessingCanvas" xmlns:cx="http://schemas.microsoft.com/office/drawing/2014/chartex" xmlns:cx1="http://schemas.microsoft.com/office/drawing/2015/9/8/chartex" xmlns:cx2="http://schemas.microsoft.com/office/drawing/2015/10/21/chartex" xmlns:cx3="http://schemas.microsoft.com/office/drawing/2016/5/9/chartex" xmlns:cx4="http://schemas.microsoft.com/office/drawing/2016/5/10/chartex" xmlns:cx5="http://schemas.microsoft.com/office/drawing/2016/5/11/chartex" xmlns:cx6="http://schemas.microsoft.com/office/drawing/2016/5/12/chartex" xmlns:cx7="http://schemas.microsoft.com/office/drawing/2016/5/13/chartex" xmlns:cx8="http://schemas.microsoft.com/office/drawing/2016/5/14/chartex" xmlns:mc="http://schemas.openxmlformats.org/markup-compatibility/2006" xmlns:aink="http://schemas.microsoft.com/office/drawing/2016/ink" xmlns:am3d="http://schemas.microsoft.com/office/drawing/2017/model3d" xmlns:o="urn:schemas-microsoft-com:office:office" xmlns:r="http://schemas.openxmlformats.org/officeDocument/2006/relationships" xmlns:m="http://schemas.openxmlformats.org/officeDocument/2006/math" xmlns:v="urn:schemas-microsoft-com:vml" xmlns:wp14="http://schemas.microsoft.com/office/word/2010/wordprocessingDrawing" xmlns:wp="http://schemas.openxmlformats.org/drawingml/2006/wordprocessingDrawing" xmlns:w10="urn:schemas-microsoft-com:office:word" xmlns:w="http://schemas.openxmlformats.org/wordprocessingml/2006/main" xmlns:w14="http://schemas.microsoft.com/office/word/2010/wordml" xmlns:w15="http://schemas.microsoft.com/office/word/2012/wordml" xmlns:w16cex="http://schemas.microsoft.com/office/word/2018/wordml/cex" xmlns:w16cid="http://schemas.microsoft.com/office/word/2016/wordml/cid" xmlns:w16="http://schemas.microsoft.com/office/word/2018/wordml" xmlns:w16sdtdh="http://schemas.microsoft.com/office/word/2020/wordml/sdtdatahash" xmlns:w16se="http://schemas.microsoft.com/office/word/2015/wordml/symex" xmlns:wpg="http://schemas.microsoft.com/office/word/2010/wordprocessingGroup" xmlns:wpi="http://schemas.microsoft.com/office/word/2010/wordprocessingInk" xmlns:wne="http://schemas.microsoft.com/office/word/2006/wordml" xmlns:wps="http://schemas.microsoft.com/office/word/2010/wordprocessingShape" mc:Ignorable="w14 w15 w16se w16cid w16 w16cex w16sdtdh wp14">
+  <w:sdt>
+    <w:sdtPr>
+      <w:id w:val="690576920"/>
+      <w:docPartObj>
+        <w:docPartGallery w:val="Page Numbers (Bottom of Page)"/>
+        <w:docPartUnique/>
+      </w:docPartObj>
+    </w:sdtPr>
+    <w:sdtEndPr>
+      <w:rPr>
+        <w:noProof/>
+      </w:rPr>
+    </w:sdtEndPr>
+    <w:sdtContent>
+      <w:p>
+        <w:pPr>
+          <w:pStyle w:val="Footer"/>
+          <w:jc w:val="center"/>
+        </w:pPr>
+        <w:r>
+          <w:fldChar w:fldCharType="begin"/>
+        </w:r>
+        <w:r>
+          <w:instrText xml:space="preserve"> PAGE   \* MERGEFORMAT </w:instrText>
+        </w:r>
+        <w:r>
+          <w:fldChar w:fldCharType="separate"/>
+        </w:r>
+        <w:r>
+          <w:rPr>
+            <w:noProof/>
+          </w:rPr>
+          <w:t>2</w:t>
+        </w:r>
+        <w:r>
+          <w:rPr>
+            <w:noProof/>
+          </w:rPr>
+          <w:fldChar w:fldCharType="end"/>
+        </w:r>
+      </w:p>
+    </w:sdtContent>
+  </w:sdt>
+  <w:p>
+    <w:pPr>
+      <w:pStyle w:val="Footer"/>
+    </w:pPr>
+  </w:p>
+</w:ftr>
+</file>
+
+<file path=word/footnotes.xml><?xml version="1.0" encoding="utf-8"?>
+<w:footnotes xmlns:wpc="http://schemas.microsoft.com/office/word/2010/wordprocessingCanvas" xmlns:cx="http://schemas.microsoft.com/office/drawing/2014/chartex" xmlns:cx1="http://schemas.microsoft.com/office/drawing/2015/9/8/chartex" xmlns:cx2="http://schemas.microsoft.com/office/drawing/2015/10/21/chartex" xmlns:cx3="http://schemas.microsoft.com/office/drawing/2016/5/9/chartex" xmlns:cx4="http://schemas.microsoft.com/office/drawing/2016/5/10/chartex" xmlns:cx5="http://schemas.microsoft.com/office/drawing/2016/5/11/chartex" xmlns:cx6="http://schemas.microsoft.com/office/drawing/2016/5/12/chartex" xmlns:cx7="http://schemas.microsoft.com/office/drawing/2016/5/13/chartex" xmlns:cx8="http://schemas.microsoft.com/office/drawing/2016/5/14/chartex" xmlns:mc="http://schemas.openxmlformats.org/markup-compatibility/2006" xmlns:aink="http://schemas.microsoft.com/office/drawing/2016/ink" xmlns:am3d="http://schemas.microsoft.com/office/drawing/2017/model3d" xmlns:o="urn:schemas-microsoft-com:office:office" xmlns:r="http://schemas.openxmlformats.org/officeDocument/2006/relationships" xmlns:m="http://schemas.openxmlformats.org/officeDocument/2006/math" xmlns:v="urn:schemas-microsoft-com:vml" xmlns:wp14="http://schemas.microsoft.com/office/word/2010/wordprocessingDrawing" xmlns:wp="http://schemas.openxmlformats.org/drawingml/2006/wordprocessingDrawing" xmlns:w10="urn:schemas-microsoft-com:office:word" xmlns:w="http://schemas.openxmlformats.org/wordprocessingml/2006/main" xmlns:w14="http://schemas.microsoft.com/office/word/2010/wordml" xmlns:w15="http://schemas.microsoft.com/office/word/2012/wordml" xmlns:w16cex="http://schemas.microsoft.com/office/word/2018/wordml/cex" xmlns:w16cid="http://schemas.microsoft.com/office/word/2016/wordml/cid" xmlns:w16="http://schemas.microsoft.com/office/word/2018/wordml" xmlns:w16sdtdh="http://schemas.microsoft.com/office/word/2020/wordml/sdtdatahash" xmlns:w16se="http://schemas.microsoft.com/office/word/2015/wordml/symex" xmlns:wpg="http://schemas.microsoft.com/office/word/2010/wordprocessingGroup" xmlns:wpi="http://schemas.microsoft.com/office/word/2010/wordprocessingInk" xmlns:wne="http://schemas.microsoft.com/office/word/2006/wordml" xmlns:wps="http://schemas.microsoft.com/office/word/2010/wordprocessingShape" mc:Ignorable="w14 w15 w16se w16cid w16 w16cex w16sdtdh wp14">
+  <w:footnote w:type="separator" w:id="-1">
+    <w:p>
+      <w:pPr>
+        <w:spacing w:after="0" w:line="240" w:lineRule="auto"/>
+      </w:pPr>
+      <w:r>
+        <w:separator/>
+      </w:r>
+    </w:p>
+  </w:footnote>
+  <w:footnote w:type="continuationSeparator" w:id="0">
+    <w:p>
+      <w:pPr>
+        <w:spacing w:after="0" w:line="240" w:lineRule="auto"/>
+      </w:pPr>
+      <w:r>
+        <w:continuationSeparator/>
+      </w:r>
+    </w:p>
+  </w:footnote>
+</w:footnotes>
 </file>
 
 <file path=word/numbering.xml><?xml version="1.0" encoding="utf-8"?>
@@ -3736,15 +3913,15 @@
     <w:lsdException w:name="Unresolved Mention" w:semiHidden="1" w:unhideWhenUsed="1"/>
     <w:lsdException w:name="Smart Link" w:semiHidden="1" w:unhideWhenUsed="1"/>
   </w:latentStyles>
-  <w:style w:type="paragraph" w:default="1" w:styleId="Standaard">
+  <w:style w:type="paragraph" w:default="1" w:styleId="Normal">
     <w:name w:val="Normal"/>
     <w:qFormat/>
   </w:style>
-  <w:style w:type="paragraph" w:styleId="Kop1">
+  <w:style w:type="paragraph" w:styleId="Heading1">
     <w:name w:val="heading 1"/>
-    <w:basedOn w:val="Standaard"/>
-    <w:next w:val="Standaard"/>
-    <w:link w:val="Kop1Char"/>
+    <w:basedOn w:val="Normal"/>
+    <w:next w:val="Normal"/>
+    <w:link w:val="Heading1Char"/>
     <w:uiPriority w:val="9"/>
     <w:qFormat/>
     <w:rsid w:val="008D7A93"/>
@@ -3761,13 +3938,13 @@
       <w:szCs w:val="32"/>
     </w:rPr>
   </w:style>
-  <w:style w:type="character" w:default="1" w:styleId="Standaardalinea-lettertype">
+  <w:style w:type="character" w:default="1" w:styleId="DefaultParagraphFont">
     <w:name w:val="Default Paragraph Font"/>
     <w:uiPriority w:val="1"/>
     <w:semiHidden/>
     <w:unhideWhenUsed/>
   </w:style>
-  <w:style w:type="table" w:default="1" w:styleId="Standaardtabel">
+  <w:style w:type="table" w:default="1" w:styleId="TableNormal">
     <w:name w:val="Normal Table"/>
     <w:uiPriority w:val="99"/>
     <w:semiHidden/>
@@ -3782,15 +3959,15 @@
       </w:tblCellMar>
     </w:tblPr>
   </w:style>
-  <w:style w:type="numbering" w:default="1" w:styleId="Geenlijst">
+  <w:style w:type="numbering" w:default="1" w:styleId="NoList">
     <w:name w:val="No List"/>
     <w:uiPriority w:val="99"/>
     <w:semiHidden/>
     <w:unhideWhenUsed/>
   </w:style>
-  <w:style w:type="paragraph" w:styleId="Geenafstand">
+  <w:style w:type="paragraph" w:styleId="NoSpacing">
     <w:name w:val="No Spacing"/>
-    <w:link w:val="GeenafstandChar"/>
+    <w:link w:val="NoSpacingChar"/>
     <w:uiPriority w:val="1"/>
     <w:qFormat/>
     <w:rsid w:val="008D7A93"/>
@@ -3802,10 +3979,10 @@
       <w:lang w:val="en-US"/>
     </w:rPr>
   </w:style>
-  <w:style w:type="character" w:customStyle="1" w:styleId="GeenafstandChar">
-    <w:name w:val="Geen afstand Char"/>
-    <w:basedOn w:val="Standaardalinea-lettertype"/>
-    <w:link w:val="Geenafstand"/>
+  <w:style w:type="character" w:customStyle="1" w:styleId="NoSpacingChar">
+    <w:name w:val="No Spacing Char"/>
+    <w:basedOn w:val="DefaultParagraphFont"/>
+    <w:link w:val="NoSpacing"/>
     <w:uiPriority w:val="1"/>
     <w:rsid w:val="008D7A93"/>
     <w:rPr>
@@ -3813,10 +3990,10 @@
       <w:lang w:val="en-US"/>
     </w:rPr>
   </w:style>
-  <w:style w:type="character" w:customStyle="1" w:styleId="Kop1Char">
-    <w:name w:val="Kop 1 Char"/>
-    <w:basedOn w:val="Standaardalinea-lettertype"/>
-    <w:link w:val="Kop1"/>
+  <w:style w:type="character" w:customStyle="1" w:styleId="Heading1Char">
+    <w:name w:val="Heading 1 Char"/>
+    <w:basedOn w:val="DefaultParagraphFont"/>
+    <w:link w:val="Heading1"/>
     <w:uiPriority w:val="9"/>
     <w:rsid w:val="008D7A93"/>
     <w:rPr>
@@ -3826,10 +4003,10 @@
       <w:szCs w:val="32"/>
     </w:rPr>
   </w:style>
-  <w:style w:type="paragraph" w:styleId="Inhopg1">
+  <w:style w:type="paragraph" w:styleId="TOC1">
     <w:name w:val="toc 1"/>
-    <w:basedOn w:val="Standaard"/>
-    <w:next w:val="Standaard"/>
+    <w:basedOn w:val="Normal"/>
+    <w:next w:val="Normal"/>
     <w:autoRedefine/>
     <w:uiPriority w:val="39"/>
     <w:unhideWhenUsed/>
@@ -3840,7 +4017,7 @@
   </w:style>
   <w:style w:type="character" w:styleId="Hyperlink">
     <w:name w:val="Hyperlink"/>
-    <w:basedOn w:val="Standaardalinea-lettertype"/>
+    <w:basedOn w:val="DefaultParagraphFont"/>
     <w:uiPriority w:val="99"/>
     <w:unhideWhenUsed/>
     <w:rsid w:val="008D7A93"/>
@@ -3849,9 +4026,9 @@
       <w:u w:val="single"/>
     </w:rPr>
   </w:style>
-  <w:style w:type="character" w:styleId="Zwaar">
+  <w:style w:type="character" w:styleId="Strong">
     <w:name w:val="Strong"/>
-    <w:basedOn w:val="Standaardalinea-lettertype"/>
+    <w:basedOn w:val="DefaultParagraphFont"/>
     <w:uiPriority w:val="22"/>
     <w:qFormat/>
     <w:rsid w:val="005F201B"/>
@@ -3860,9 +4037,9 @@
       <w:bCs/>
     </w:rPr>
   </w:style>
-  <w:style w:type="paragraph" w:styleId="Lijstalinea">
+  <w:style w:type="paragraph" w:styleId="ListParagraph">
     <w:name w:val="List Paragraph"/>
-    <w:basedOn w:val="Standaard"/>
+    <w:basedOn w:val="Normal"/>
     <w:uiPriority w:val="34"/>
     <w:qFormat/>
     <w:rsid w:val="005F201B"/>
@@ -3871,11 +4048,11 @@
       <w:contextualSpacing/>
     </w:pPr>
   </w:style>
-  <w:style w:type="paragraph" w:styleId="Ondertitel">
+  <w:style w:type="paragraph" w:styleId="Subtitle">
     <w:name w:val="Subtitle"/>
-    <w:basedOn w:val="Standaard"/>
-    <w:next w:val="Standaard"/>
-    <w:link w:val="OndertitelChar"/>
+    <w:basedOn w:val="Normal"/>
+    <w:next w:val="Normal"/>
+    <w:link w:val="SubtitleChar"/>
     <w:uiPriority w:val="11"/>
     <w:qFormat/>
     <w:rsid w:val="005F201B"/>
@@ -3890,16 +4067,75 @@
       <w:spacing w:val="15"/>
     </w:rPr>
   </w:style>
-  <w:style w:type="character" w:customStyle="1" w:styleId="OndertitelChar">
-    <w:name w:val="Ondertitel Char"/>
-    <w:basedOn w:val="Standaardalinea-lettertype"/>
-    <w:link w:val="Ondertitel"/>
+  <w:style w:type="character" w:customStyle="1" w:styleId="SubtitleChar">
+    <w:name w:val="Subtitle Char"/>
+    <w:basedOn w:val="DefaultParagraphFont"/>
+    <w:link w:val="Subtitle"/>
     <w:uiPriority w:val="11"/>
     <w:rsid w:val="005F201B"/>
     <w:rPr>
       <w:rFonts w:eastAsiaTheme="minorEastAsia"/>
       <w:color w:val="5A5A5A" w:themeColor="text1" w:themeTint="A5"/>
       <w:spacing w:val="15"/>
+    </w:rPr>
+  </w:style>
+  <w:style w:type="paragraph" w:styleId="Header">
+    <w:name w:val="header"/>
+    <w:basedOn w:val="Normal"/>
+    <w:link w:val="HeaderChar"/>
+    <w:uiPriority w:val="99"/>
+    <w:unhideWhenUsed/>
+    <w:rsid w:val="00522F3A"/>
+    <w:pPr>
+      <w:tabs>
+        <w:tab w:val="center" w:pos="4513"/>
+        <w:tab w:val="right" w:pos="9026"/>
+      </w:tabs>
+      <w:spacing w:after="0" w:line="240" w:lineRule="auto"/>
+    </w:pPr>
+  </w:style>
+  <w:style w:type="character" w:customStyle="1" w:styleId="HeaderChar">
+    <w:name w:val="Header Char"/>
+    <w:basedOn w:val="DefaultParagraphFont"/>
+    <w:link w:val="Header"/>
+    <w:uiPriority w:val="99"/>
+    <w:rsid w:val="00522F3A"/>
+  </w:style>
+  <w:style w:type="paragraph" w:styleId="Footer">
+    <w:name w:val="footer"/>
+    <w:basedOn w:val="Normal"/>
+    <w:link w:val="FooterChar"/>
+    <w:uiPriority w:val="99"/>
+    <w:unhideWhenUsed/>
+    <w:rsid w:val="00522F3A"/>
+    <w:pPr>
+      <w:tabs>
+        <w:tab w:val="center" w:pos="4513"/>
+        <w:tab w:val="right" w:pos="9026"/>
+      </w:tabs>
+      <w:spacing w:after="0" w:line="240" w:lineRule="auto"/>
+    </w:pPr>
+  </w:style>
+  <w:style w:type="character" w:customStyle="1" w:styleId="FooterChar">
+    <w:name w:val="Footer Char"/>
+    <w:basedOn w:val="DefaultParagraphFont"/>
+    <w:link w:val="Footer"/>
+    <w:uiPriority w:val="99"/>
+    <w:rsid w:val="00522F3A"/>
+  </w:style>
+  <w:style w:type="paragraph" w:styleId="TOCHeading">
+    <w:name w:val="TOC Heading"/>
+    <w:basedOn w:val="Heading1"/>
+    <w:next w:val="Normal"/>
+    <w:uiPriority w:val="39"/>
+    <w:unhideWhenUsed/>
+    <w:qFormat/>
+    <w:rsid w:val="00490342"/>
+    <w:pPr>
+      <w:outlineLvl w:val="9"/>
+    </w:pPr>
+    <w:rPr>
+      <w:lang w:val="en-US"/>
     </w:rPr>
   </w:style>
 </w:styles>

</xml_diff>

<commit_message>
Small EDT (nu ben ik nuttig)
</commit_message>
<xml_diff>
--- a/Project/ICT_ARCHITECTURE_ANALYSE.docx
+++ b/Project/ICT_ARCHITECTURE_ANALYSE.docx
@@ -347,7 +347,7 @@
             <w:rPr>
               <w:rFonts w:eastAsiaTheme="minorEastAsia"/>
               <w:noProof/>
-              <w:lang w:val="en-BE" w:eastAsia="en-BE"/>
+              <w:lang/>
             </w:rPr>
           </w:pPr>
           <w:r>
@@ -426,7 +426,7 @@
             <w:rPr>
               <w:rFonts w:eastAsiaTheme="minorEastAsia"/>
               <w:noProof/>
-              <w:lang w:val="en-BE" w:eastAsia="en-BE"/>
+              <w:lang/>
             </w:rPr>
           </w:pPr>
           <w:hyperlink w:anchor="_Toc90491256" w:history="1">
@@ -496,7 +496,7 @@
             <w:rPr>
               <w:rFonts w:eastAsiaTheme="minorEastAsia"/>
               <w:noProof/>
-              <w:lang w:val="en-BE" w:eastAsia="en-BE"/>
+              <w:lang/>
             </w:rPr>
           </w:pPr>
           <w:hyperlink w:anchor="_Toc90491257" w:history="1">
@@ -566,7 +566,7 @@
             <w:rPr>
               <w:rFonts w:eastAsiaTheme="minorEastAsia"/>
               <w:noProof/>
-              <w:lang w:val="en-BE" w:eastAsia="en-BE"/>
+              <w:lang/>
             </w:rPr>
           </w:pPr>
           <w:hyperlink w:anchor="_Toc90491258" w:history="1">
@@ -1295,7 +1295,15 @@
         <w:pStyle w:val="Lijstalinea"/>
       </w:pPr>
       <w:r>
-        <w:t>We krijgen hierbij onze UUID en file terug indien deze succesvol is uitgevoerd.</w:t>
+        <w:t xml:space="preserve">We krijgen hierbij onze UUID en file terug </w:t>
+      </w:r>
+      <w:proofErr w:type="gramStart"/>
+      <w:r>
+        <w:t>indien</w:t>
+      </w:r>
+      <w:proofErr w:type="gramEnd"/>
+      <w:r>
+        <w:t xml:space="preserve"> deze succesvol is uitgevoerd.</w:t>
       </w:r>
     </w:p>
     <w:p>
@@ -2074,7 +2082,36 @@
         <w:t>Mysql</w:t>
       </w:r>
       <w:r>
-        <w:t xml:space="preserve">, deze enkel om een query uit te voeren </w:t>
+        <w:t>, deze enkel om een query uit te voeren</w:t>
+      </w:r>
+      <w:r>
+        <w:t>.</w:t>
+      </w:r>
+    </w:p>
+    <w:p>
+      <w:r>
+        <w:t>Voor de connectie met de S3 bucket</w:t>
+      </w:r>
+      <w:r>
+        <w:t>, RDS</w:t>
+      </w:r>
+      <w:r>
+        <w:t xml:space="preserve"> </w:t>
+      </w:r>
+      <w:r>
+        <w:t xml:space="preserve">en de checksum op te halen </w:t>
+      </w:r>
+      <w:r>
+        <w:t>maken we gebruik van javascript</w:t>
+      </w:r>
+      <w:r>
+        <w:t xml:space="preserve">, dit hebben we gekozen omdat we hier </w:t>
+      </w:r>
+      <w:r>
+        <w:t>de meeste documentatie</w:t>
+      </w:r>
+      <w:r>
+        <w:t xml:space="preserve"> over vonden.</w:t>
       </w:r>
     </w:p>
     <w:p/>
@@ -2110,7 +2147,15 @@
         <w:t>ASP-applicatie</w:t>
       </w:r>
       <w:r>
-        <w:t xml:space="preserve"> weergeeft, dit is handig indien de gebruiker een gestructureerde, overzichtelijke interface heeft van zijn code. </w:t>
+        <w:t xml:space="preserve"> weergeeft, dit is handig </w:t>
+      </w:r>
+      <w:proofErr w:type="gramStart"/>
+      <w:r>
+        <w:t>indien</w:t>
+      </w:r>
+      <w:proofErr w:type="gramEnd"/>
+      <w:r>
+        <w:t xml:space="preserve"> de gebruiker een gestructureerde, overzichtelijke interface heeft van zijn code. </w:t>
       </w:r>
     </w:p>
     <w:p>
@@ -2281,6 +2326,49 @@
       </w:r>
       <w:r>
         <w:t>, Cognito is precies voor deze doeleinden geschikt.</w:t>
+      </w:r>
+    </w:p>
+    <w:p>
+      <w:pPr>
+        <w:pStyle w:val="Lijstalinea"/>
+      </w:pPr>
+    </w:p>
+    <w:p>
+      <w:pPr>
+        <w:pStyle w:val="Lijstalinea"/>
+        <w:numPr>
+          <w:ilvl w:val="0"/>
+          <w:numId w:val="7"/>
+        </w:numPr>
+        <w:rPr>
+          <w:b/>
+          <w:bCs/>
+        </w:rPr>
+      </w:pPr>
+      <w:r>
+        <w:rPr>
+          <w:b/>
+          <w:bCs/>
+        </w:rPr>
+        <w:t xml:space="preserve">Amazon </w:t>
+      </w:r>
+      <w:r>
+        <w:rPr>
+          <w:b/>
+          <w:bCs/>
+        </w:rPr>
+        <w:t>Lambda</w:t>
+      </w:r>
+    </w:p>
+    <w:p>
+      <w:pPr>
+        <w:pStyle w:val="Lijstalinea"/>
+      </w:pPr>
+      <w:r>
+        <w:t>Met deze service kunnen we gebruik maken van talloze triggers om zo onze functies uit te voeren bij bepaalde gebeurtenissen of tijdstippen. Hier maken we gebruik van de trigger EventBridge</w:t>
+      </w:r>
+      <w:r>
+        <w:t>, die zal nakijken of er objecten verwijderd zullen moeten worden.</w:t>
       </w:r>
     </w:p>
     <w:sectPr>

</xml_diff>

<commit_message>
mijn lul is weg
</commit_message>
<xml_diff>
--- a/Project/ICT_ARCHITECTURE_ANALYSE.docx
+++ b/Project/ICT_ARCHITECTURE_ANALYSE.docx
@@ -347,7 +347,6 @@
             <w:rPr>
               <w:rFonts w:eastAsiaTheme="minorEastAsia"/>
               <w:noProof/>
-              <w:lang/>
             </w:rPr>
           </w:pPr>
           <w:r>
@@ -426,7 +425,6 @@
             <w:rPr>
               <w:rFonts w:eastAsiaTheme="minorEastAsia"/>
               <w:noProof/>
-              <w:lang/>
             </w:rPr>
           </w:pPr>
           <w:hyperlink w:anchor="_Toc90491256" w:history="1">
@@ -496,7 +494,6 @@
             <w:rPr>
               <w:rFonts w:eastAsiaTheme="minorEastAsia"/>
               <w:noProof/>
-              <w:lang/>
             </w:rPr>
           </w:pPr>
           <w:hyperlink w:anchor="_Toc90491257" w:history="1">
@@ -566,7 +563,6 @@
             <w:rPr>
               <w:rFonts w:eastAsiaTheme="minorEastAsia"/>
               <w:noProof/>
-              <w:lang/>
             </w:rPr>
           </w:pPr>
           <w:hyperlink w:anchor="_Toc90491258" w:history="1">
@@ -1029,7 +1025,19 @@
         <w:spacing w:line="276" w:lineRule="auto"/>
       </w:pPr>
       <w:r>
-        <w:t xml:space="preserve">We willen dat de informatie van de bestanden ook apart wordt bewaard in een database. Zodra een gebruiker een bestand uploadt zullen de gegevens van het geüpload bestand, namelijk de FileName, UUID, de creatie datum en massin zijn lul worden opgeslagen in de database. Onze database maakt gebruik van een query, gemaakt met het programmeertaal mysql om bestanden op te slaan. Elk </w:t>
+        <w:t>We willen dat de informatie van de bestanden ook apart wordt bewaard in een database. Zodra een gebruiker een bestand uploadt zullen de gegevens van het geüpload bestand, namelijk de FileName, UUID</w:t>
+      </w:r>
+      <w:r>
+        <w:t xml:space="preserve"> en</w:t>
+      </w:r>
+      <w:r>
+        <w:t xml:space="preserve"> de creatie datum</w:t>
+      </w:r>
+      <w:r>
+        <w:t xml:space="preserve"> </w:t>
+      </w:r>
+      <w:r>
+        <w:t xml:space="preserve">worden opgeslagen in de database. Onze database maakt gebruik van een query, gemaakt met het programmeertaal mysql om bestanden op te slaan. Elk </w:t>
       </w:r>
       <w:r>
         <w:t>object</w:t>
@@ -1295,15 +1303,7 @@
         <w:pStyle w:val="Lijstalinea"/>
       </w:pPr>
       <w:r>
-        <w:t xml:space="preserve">We krijgen hierbij onze UUID en file terug </w:t>
-      </w:r>
-      <w:proofErr w:type="gramStart"/>
-      <w:r>
-        <w:t>indien</w:t>
-      </w:r>
-      <w:proofErr w:type="gramEnd"/>
-      <w:r>
-        <w:t xml:space="preserve"> deze succesvol is uitgevoerd.</w:t>
+        <w:t>We krijgen hierbij onze UUID en file terug indien deze succesvol is uitgevoerd.</w:t>
       </w:r>
     </w:p>
     <w:p>
@@ -1789,23 +1789,7 @@
           <w:b/>
           <w:bCs/>
         </w:rPr>
-        <w:t xml:space="preserve">content delivery </w:t>
-      </w:r>
-      <w:proofErr w:type="spellStart"/>
-      <w:r>
-        <w:rPr>
-          <w:b/>
-          <w:bCs/>
-        </w:rPr>
-        <w:t>network</w:t>
-      </w:r>
-      <w:proofErr w:type="spellEnd"/>
-      <w:r>
-        <w:rPr>
-          <w:b/>
-          <w:bCs/>
-        </w:rPr>
-        <w:t>):</w:t>
+        <w:t>content delivery network):</w:t>
       </w:r>
     </w:p>
     <w:p>
@@ -2147,15 +2131,7 @@
         <w:t>ASP-applicatie</w:t>
       </w:r>
       <w:r>
-        <w:t xml:space="preserve"> weergeeft, dit is handig </w:t>
-      </w:r>
-      <w:proofErr w:type="gramStart"/>
-      <w:r>
-        <w:t>indien</w:t>
-      </w:r>
-      <w:proofErr w:type="gramEnd"/>
-      <w:r>
-        <w:t xml:space="preserve"> de gebruiker een gestructureerde, overzichtelijke interface heeft van zijn code. </w:t>
+        <w:t xml:space="preserve"> weergeeft, dit is handig indien de gebruiker een gestructureerde, overzichtelijke interface heeft van zijn code. </w:t>
       </w:r>
     </w:p>
     <w:p>
@@ -2350,14 +2326,7 @@
           <w:b/>
           <w:bCs/>
         </w:rPr>
-        <w:t xml:space="preserve">Amazon </w:t>
-      </w:r>
-      <w:r>
-        <w:rPr>
-          <w:b/>
-          <w:bCs/>
-        </w:rPr>
-        <w:t>Lambda</w:t>
+        <w:t>Amazon Lambda</w:t>
       </w:r>
     </w:p>
     <w:p>

</xml_diff>

<commit_message>
laatste edits i think/hope
</commit_message>
<xml_diff>
--- a/Project/ICT_ARCHITECTURE_ANALYSE.docx
+++ b/Project/ICT_ARCHITECTURE_ANALYSE.docx
@@ -679,7 +679,13 @@
         <w:spacing w:line="276" w:lineRule="auto"/>
       </w:pPr>
       <w:r>
-        <w:t xml:space="preserve">De gebruikers moeten bestanden kunnen delen met andere gebruikers. </w:t>
+        <w:t xml:space="preserve">De gebruikers moeten bestanden kunnen </w:t>
+      </w:r>
+      <w:r>
+        <w:t>opslaan en opvragen van een server.</w:t>
+      </w:r>
+      <w:r>
+        <w:t xml:space="preserve"> </w:t>
       </w:r>
     </w:p>
     <w:p>
@@ -742,17 +748,13 @@
         <w:spacing w:line="276" w:lineRule="auto"/>
       </w:pPr>
       <w:r>
-        <w:t xml:space="preserve">Omdat de server een UUID genereert voor elk bestand die de gebruiker upload, zullen we deze UUID van de bestanden moeten bewaren in een </w:t>
-      </w:r>
-      <w:r>
-        <w:rPr>
-          <w:b/>
-          <w:bCs/>
-        </w:rPr>
-        <w:t>Amazon Relational Database</w:t>
-      </w:r>
-      <w:r>
-        <w:t>. We kunnen met deze UUID een checksum uitvoeren om te zien of deze bestand foutloos is overgebracht.</w:t>
+        <w:t>Omdat de server een UUID genereert voor elk bestand die de gebruiker upload, zullen we deze UUID van de bestanden moeten bewaren in een</w:t>
+      </w:r>
+      <w:r>
+        <w:t xml:space="preserve"> Amazon Relational Database. </w:t>
+      </w:r>
+      <w:r>
+        <w:t>We kunnen met deze UUID een checksum uitvoeren om te zien of deze bestand foutloos is overgebracht.</w:t>
       </w:r>
     </w:p>
     <w:p>
@@ -763,11 +765,14 @@
         <w:t xml:space="preserve">Als een gebruiker een bestand heeft geüpload, zal deze bestand(en) maar maximaal 24 uur op de server blijven. Het kost veel tijd om dit handmatig te doen, en is dus hierdoor ook niet efficiënt. Om dit te automatiseren zullen we gebruik maken van </w:t>
       </w:r>
       <w:r>
-        <w:rPr>
-          <w:b/>
-          <w:bCs/>
-        </w:rPr>
-        <w:t xml:space="preserve">Amazon Lambda. </w:t>
+        <w:t>Amazon Lambda.</w:t>
+      </w:r>
+      <w:r>
+        <w:rPr>
+          <w:b/>
+          <w:bCs/>
+        </w:rPr>
+        <w:t xml:space="preserve"> </w:t>
       </w:r>
       <w:r>
         <w:t>Amazon Lambda zal op basis van onze zelf-ingestelde</w:t>
@@ -1234,398 +1239,6 @@
         <w:br w:type="page"/>
       </w:r>
     </w:p>
-    <w:p/>
-    <w:p>
-      <w:r>
-        <w:t>Onze controllers folder bevat het volgende:</w:t>
-      </w:r>
-    </w:p>
-    <w:p>
-      <w:pPr>
-        <w:pStyle w:val="Lijstalinea"/>
-        <w:numPr>
-          <w:ilvl w:val="0"/>
-          <w:numId w:val="8"/>
-        </w:numPr>
-        <w:rPr>
-          <w:b/>
-          <w:bCs/>
-          <w:sz w:val="32"/>
-          <w:szCs w:val="32"/>
-        </w:rPr>
-      </w:pPr>
-      <w:r>
-        <w:rPr>
-          <w:b/>
-          <w:bCs/>
-          <w:sz w:val="32"/>
-          <w:szCs w:val="32"/>
-        </w:rPr>
-        <w:t>FilesController</w:t>
-      </w:r>
-    </w:p>
-    <w:p>
-      <w:pPr>
-        <w:pStyle w:val="Lijstalinea"/>
-        <w:rPr>
-          <w:b/>
-          <w:bCs/>
-          <w:i/>
-          <w:iCs/>
-        </w:rPr>
-      </w:pPr>
-      <w:r>
-        <w:rPr>
-          <w:b/>
-          <w:bCs/>
-          <w:i/>
-          <w:iCs/>
-        </w:rPr>
-        <w:t>Het uploaden van bestanden</w:t>
-      </w:r>
-    </w:p>
-    <w:p>
-      <w:pPr>
-        <w:pStyle w:val="Lijstalinea"/>
-      </w:pPr>
-      <w:r>
-        <w:t xml:space="preserve">De gebruiker geeft een bestand in als input. Deze file </w:t>
-      </w:r>
-      <w:r>
-        <w:t>wordt</w:t>
-      </w:r>
-      <w:r>
-        <w:t xml:space="preserve"> gebruikt als parameter in de functie om bestanden te uploaden.</w:t>
-      </w:r>
-    </w:p>
-    <w:p>
-      <w:pPr>
-        <w:pStyle w:val="Lijstalinea"/>
-      </w:pPr>
-      <w:r>
-        <w:t>We krijgen hierbij onze UUID en file terug indien deze succesvol is uitgevoerd.</w:t>
-      </w:r>
-    </w:p>
-    <w:p>
-      <w:pPr>
-        <w:pStyle w:val="Lijstalinea"/>
-      </w:pPr>
-    </w:p>
-    <w:p>
-      <w:pPr>
-        <w:pStyle w:val="Lijstalinea"/>
-        <w:rPr>
-          <w:b/>
-          <w:bCs/>
-          <w:i/>
-          <w:iCs/>
-        </w:rPr>
-      </w:pPr>
-      <w:r>
-        <w:rPr>
-          <w:b/>
-          <w:bCs/>
-          <w:i/>
-          <w:iCs/>
-        </w:rPr>
-        <w:t>Het downloaden van bestanden</w:t>
-      </w:r>
-    </w:p>
-    <w:p>
-      <w:pPr>
-        <w:pStyle w:val="Lijstalinea"/>
-      </w:pPr>
-      <w:r>
-        <w:t xml:space="preserve">De gebruiker geeft een string waarde in, deze </w:t>
-      </w:r>
-      <w:r>
-        <w:t>wordt</w:t>
-      </w:r>
-      <w:r>
-        <w:t xml:space="preserve"> dan gezocht in de bucket.</w:t>
-      </w:r>
-    </w:p>
-    <w:p>
-      <w:pPr>
-        <w:pStyle w:val="Lijstalinea"/>
-      </w:pPr>
-      <w:r>
-        <w:t>Als d</w:t>
-      </w:r>
-      <w:r>
-        <w:t>it</w:t>
-      </w:r>
-      <w:r>
-        <w:t xml:space="preserve"> bestand is gevonden, z</w:t>
-      </w:r>
-      <w:r>
-        <w:t>al het bestand verstuurd worden naar de gebruiker.</w:t>
-      </w:r>
-    </w:p>
-    <w:p/>
-    <w:p>
-      <w:pPr>
-        <w:pStyle w:val="Lijstalinea"/>
-        <w:numPr>
-          <w:ilvl w:val="0"/>
-          <w:numId w:val="8"/>
-        </w:numPr>
-        <w:rPr>
-          <w:sz w:val="28"/>
-          <w:szCs w:val="28"/>
-        </w:rPr>
-      </w:pPr>
-      <w:r>
-        <w:rPr>
-          <w:b/>
-          <w:bCs/>
-          <w:sz w:val="28"/>
-          <w:szCs w:val="28"/>
-        </w:rPr>
-        <w:t>UserController</w:t>
-      </w:r>
-    </w:p>
-    <w:p>
-      <w:pPr>
-        <w:pStyle w:val="Lijstalinea"/>
-        <w:rPr>
-          <w:b/>
-          <w:bCs/>
-          <w:i/>
-          <w:iCs/>
-        </w:rPr>
-      </w:pPr>
-      <w:r>
-        <w:rPr>
-          <w:b/>
-          <w:bCs/>
-          <w:i/>
-          <w:iCs/>
-        </w:rPr>
-        <w:t>Het aanmaken van een gebruiker</w:t>
-      </w:r>
-    </w:p>
-    <w:p>
-      <w:pPr>
-        <w:pStyle w:val="Lijstalinea"/>
-      </w:pPr>
-      <w:r>
-        <w:t xml:space="preserve">De gebruiker moet een email (string) en wachtwoord (string) ingeven. Deze informatie </w:t>
-      </w:r>
-      <w:r>
-        <w:t>wordt</w:t>
-      </w:r>
-      <w:r>
-        <w:t xml:space="preserve"> verzonden naar de Amazon Cognito service door een SignUpRequest te creëren. </w:t>
-      </w:r>
-    </w:p>
-    <w:p>
-      <w:pPr>
-        <w:pStyle w:val="Lijstalinea"/>
-      </w:pPr>
-      <w:r>
-        <w:t>De gebruiker zal</w:t>
-      </w:r>
-      <w:r>
-        <w:t xml:space="preserve"> nadien aangemaakt en beschikbaar gesteld zijn in de Amazon Cognito service.</w:t>
-      </w:r>
-      <w:r>
-        <w:t xml:space="preserve"> </w:t>
-      </w:r>
-    </w:p>
-    <w:p>
-      <w:pPr>
-        <w:pStyle w:val="Lijstalinea"/>
-      </w:pPr>
-    </w:p>
-    <w:p>
-      <w:pPr>
-        <w:pStyle w:val="Lijstalinea"/>
-        <w:rPr>
-          <w:b/>
-          <w:bCs/>
-          <w:i/>
-          <w:iCs/>
-        </w:rPr>
-      </w:pPr>
-      <w:r>
-        <w:rPr>
-          <w:b/>
-          <w:bCs/>
-          <w:i/>
-          <w:iCs/>
-        </w:rPr>
-        <w:t xml:space="preserve">Het </w:t>
-      </w:r>
-      <w:r>
-        <w:rPr>
-          <w:b/>
-          <w:bCs/>
-          <w:i/>
-          <w:iCs/>
-        </w:rPr>
-        <w:t>authentiseren</w:t>
-      </w:r>
-      <w:r>
-        <w:rPr>
-          <w:b/>
-          <w:bCs/>
-          <w:i/>
-          <w:iCs/>
-        </w:rPr>
-        <w:t xml:space="preserve"> van een bestaande gebruiker</w:t>
-      </w:r>
-    </w:p>
-    <w:p>
-      <w:pPr>
-        <w:pStyle w:val="Lijstalinea"/>
-      </w:pPr>
-      <w:r>
-        <w:t>De gebruiker moet een email (string) en wachtwoord (string) aangeven.</w:t>
-      </w:r>
-    </w:p>
-    <w:p>
-      <w:pPr>
-        <w:pStyle w:val="Lijstalinea"/>
-      </w:pPr>
-      <w:r>
-        <w:t xml:space="preserve">Er </w:t>
-      </w:r>
-      <w:r>
-        <w:t>wordt</w:t>
-      </w:r>
-      <w:r>
-        <w:t xml:space="preserve"> met deze informatie een authentication request aangevraagd aan de Amazon Cognito service.</w:t>
-      </w:r>
-    </w:p>
-    <w:p>
-      <w:pPr>
-        <w:pStyle w:val="Lijstalinea"/>
-        <w:rPr>
-          <w:b/>
-          <w:bCs/>
-        </w:rPr>
-      </w:pPr>
-      <w:r>
-        <w:t>Als deze succesvol is,</w:t>
-      </w:r>
-      <w:r>
-        <w:t xml:space="preserve"> </w:t>
-      </w:r>
-      <w:r>
-        <w:t xml:space="preserve">word er een token terug verstuurd naar de client en </w:t>
-      </w:r>
-      <w:r>
-        <w:t>zal hij access hebben tot de rest van de UI.</w:t>
-      </w:r>
-      <w:r>
-        <w:t xml:space="preserve"> De token </w:t>
-      </w:r>
-      <w:r>
-        <w:t>wordt</w:t>
-      </w:r>
-      <w:r>
-        <w:t xml:space="preserve"> ook opgeslagen in cookies zodat niet elke keer opnieuw ingelogd moet worden.</w:t>
-      </w:r>
-    </w:p>
-    <w:p>
-      <w:pPr>
-        <w:pStyle w:val="Lijstalinea"/>
-        <w:rPr>
-          <w:b/>
-          <w:bCs/>
-        </w:rPr>
-      </w:pPr>
-    </w:p>
-    <w:p>
-      <w:pPr>
-        <w:pStyle w:val="Lijstalinea"/>
-        <w:rPr>
-          <w:b/>
-          <w:bCs/>
-        </w:rPr>
-      </w:pPr>
-    </w:p>
-    <w:p>
-      <w:pPr>
-        <w:pStyle w:val="Lijstalinea"/>
-        <w:rPr>
-          <w:b/>
-          <w:bCs/>
-        </w:rPr>
-      </w:pPr>
-    </w:p>
-    <w:p>
-      <w:r>
-        <w:t>Onze Models folder bevat:</w:t>
-      </w:r>
-    </w:p>
-    <w:p>
-      <w:pPr>
-        <w:pStyle w:val="Lijstalinea"/>
-        <w:numPr>
-          <w:ilvl w:val="0"/>
-          <w:numId w:val="8"/>
-        </w:numPr>
-        <w:rPr>
-          <w:sz w:val="32"/>
-          <w:szCs w:val="32"/>
-        </w:rPr>
-      </w:pPr>
-      <w:r>
-        <w:rPr>
-          <w:b/>
-          <w:bCs/>
-          <w:sz w:val="32"/>
-          <w:szCs w:val="32"/>
-        </w:rPr>
-        <w:t>AWS</w:t>
-      </w:r>
-      <w:r>
-        <w:rPr>
-          <w:b/>
-          <w:bCs/>
-          <w:sz w:val="32"/>
-          <w:szCs w:val="32"/>
-        </w:rPr>
-        <w:t xml:space="preserve"> </w:t>
-      </w:r>
-      <w:r>
-        <w:rPr>
-          <w:b/>
-          <w:bCs/>
-          <w:sz w:val="32"/>
-          <w:szCs w:val="32"/>
-        </w:rPr>
-        <w:t>Credentials</w:t>
-      </w:r>
-    </w:p>
-    <w:p>
-      <w:pPr>
-        <w:pStyle w:val="Lijstalinea"/>
-      </w:pPr>
-      <w:r>
-        <w:t>Deze klasse is een hulpmiddel, verantwoordelijk om makkelijker een verbinding te maken met Amazon Web Services.</w:t>
-      </w:r>
-    </w:p>
-    <w:p>
-      <w:pPr>
-        <w:pStyle w:val="Lijstalinea"/>
-      </w:pPr>
-    </w:p>
-    <w:p>
-      <w:pPr>
-        <w:pStyle w:val="Lijstalinea"/>
-      </w:pPr>
-    </w:p>
-    <w:p>
-      <w:pPr>
-        <w:pStyle w:val="Lijstalinea"/>
-      </w:pPr>
-    </w:p>
-    <w:p/>
-    <w:p/>
-    <w:p/>
     <w:p>
       <w:pPr>
         <w:pStyle w:val="Kop1"/>
@@ -1633,6 +1246,7 @@
       <w:bookmarkStart w:id="4" w:name="_Toc89793002"/>
       <w:bookmarkStart w:id="5" w:name="_Toc90491257"/>
       <w:r>
+        <w:lastRenderedPageBreak/>
         <w:t>3</w:t>
       </w:r>
       <w:r>
@@ -1661,6 +1275,7 @@
         <w:rPr>
           <w:b/>
           <w:bCs/>
+          <w:noProof/>
         </w:rPr>
         <w:drawing>
           <wp:inline distT="0" distB="0" distL="0" distR="0" wp14:anchorId="12D79D1B" wp14:editId="22DCA897">
@@ -1763,22 +1378,6 @@
     </w:p>
     <w:p/>
     <w:p>
-      <w:r>
-        <w:rPr>
-          <w:b/>
-          <w:bCs/>
-        </w:rPr>
-        <w:t>CDN (</w:t>
-      </w:r>
-      <w:r>
-        <w:rPr>
-          <w:b/>
-          <w:bCs/>
-        </w:rPr>
-        <w:t>content delivery network):</w:t>
-      </w:r>
-    </w:p>
-    <w:p>
       <w:pPr>
         <w:rPr>
           <w:lang w:val="nl-NL"/>
@@ -1786,97 +1385,343 @@
       </w:pPr>
       <w:r>
         <w:rPr>
+          <w:b/>
+          <w:bCs/>
+        </w:rPr>
+        <w:t>UI:</w:t>
+      </w:r>
+      <w:r>
+        <w:rPr>
+          <w:b/>
+          <w:bCs/>
+        </w:rPr>
+        <w:br/>
+      </w:r>
+      <w:r>
+        <w:rPr>
           <w:lang w:val="nl-NL"/>
         </w:rPr>
-        <w:t xml:space="preserve">De </w:t>
+        <w:t>Voor onze UI maken we gebruiken van de Swagger UI bij asp.net met swashbuckle.</w:t>
       </w:r>
       <w:r>
         <w:rPr>
           <w:lang w:val="nl-NL"/>
         </w:rPr>
-        <w:t xml:space="preserve">swagger </w:t>
+        <w:t xml:space="preserve"> </w:t>
       </w:r>
       <w:r>
         <w:rPr>
           <w:lang w:val="nl-NL"/>
         </w:rPr>
-        <w:t xml:space="preserve">UI </w:t>
+        <w:t xml:space="preserve">Dit zorgt dat we een duidelijke en complete UI hebben voor al onze gebruikswaardigheden. </w:t>
       </w:r>
       <w:r>
         <w:rPr>
           <w:lang w:val="nl-NL"/>
         </w:rPr>
+        <w:br/>
+      </w:r>
+      <w:r>
+        <w:rPr>
+          <w:lang w:val="nl-NL"/>
+        </w:rPr>
+        <w:br/>
+      </w:r>
+      <w:r>
+        <w:rPr>
+          <w:b/>
+          <w:bCs/>
+          <w:lang w:val="nl-NL"/>
+        </w:rPr>
+        <w:t>Upload:</w:t>
+      </w:r>
+    </w:p>
+    <w:p>
+      <w:r>
+        <w:t xml:space="preserve">Bij het uploaden van een bestand zal er een </w:t>
+      </w:r>
+      <w:r>
+        <w:t>Lambda</w:t>
+      </w:r>
+      <w:r>
+        <w:t xml:space="preserve"> functie worden uitgevoerd die een checksum </w:t>
+      </w:r>
+      <w:r>
+        <w:t xml:space="preserve">uitvoert en de output dan </w:t>
+      </w:r>
+      <w:r>
+        <w:t>opslaat</w:t>
+      </w:r>
+      <w:r>
+        <w:t xml:space="preserve"> samen met de bestandsnaam en UUID in RDS. Het bestand zelf </w:t>
+      </w:r>
+      <w:r>
         <w:t>wordt</w:t>
       </w:r>
       <w:r>
-        <w:rPr>
+        <w:t xml:space="preserve"> dan verstuurd naar de S3 bucket samen met de UUID.</w:t>
+      </w:r>
+    </w:p>
+    <w:p/>
+    <w:p>
+      <w:pPr>
+        <w:rPr>
+          <w:b/>
+          <w:bCs/>
+        </w:rPr>
+      </w:pPr>
+      <w:r>
+        <w:rPr>
+          <w:b/>
+          <w:bCs/>
+        </w:rPr>
+        <w:t>Download:</w:t>
+      </w:r>
+    </w:p>
+    <w:p>
+      <w:r>
+        <w:t xml:space="preserve">Een request </w:t>
+      </w:r>
+      <w:r>
+        <w:t>wordt</w:t>
+      </w:r>
+      <w:r>
+        <w:t xml:space="preserve"> verstuurd naar ons programma voor een item te kunnen downloaden hierbij </w:t>
+      </w:r>
+      <w:r>
+        <w:t>wordt</w:t>
+      </w:r>
+      <w:r>
+        <w:t xml:space="preserve"> een kopie van het gekozen item terug verstuurd naar de user. </w:t>
+      </w:r>
+    </w:p>
+    <w:p>
+      <w:pPr>
+        <w:rPr>
+          <w:b/>
+          <w:bCs/>
           <w:lang w:val="nl-NL"/>
         </w:rPr>
-        <w:t xml:space="preserve"> met beh</w:t>
-      </w:r>
+      </w:pPr>
       <w:r>
         <w:rPr>
           <w:lang w:val="nl-NL"/>
         </w:rPr>
-        <w:t xml:space="preserve">ulp van </w:t>
-      </w:r>
-      <w:r>
-        <w:rPr>
+        <w:br/>
+      </w:r>
+      <w:r>
+        <w:rPr>
+          <w:b/>
+          <w:bCs/>
           <w:lang w:val="nl-NL"/>
         </w:rPr>
-        <w:t>Amazon</w:t>
-      </w:r>
-      <w:r>
-        <w:rPr>
+        <w:t>Lambda (</w:t>
+      </w:r>
+      <w:r>
+        <w:rPr>
+          <w:b/>
+          <w:bCs/>
           <w:lang w:val="nl-NL"/>
         </w:rPr>
-        <w:t xml:space="preserve"> Cloudfront gedeeld. Dit heeft een connectie met de EC2 </w:t>
-      </w:r>
-      <w:r>
-        <w:rPr>
+        <w:t>upload check)</w:t>
+      </w:r>
+      <w:r>
+        <w:rPr>
+          <w:b/>
+          <w:bCs/>
           <w:lang w:val="nl-NL"/>
         </w:rPr>
-        <w:t xml:space="preserve">instance waarop de </w:t>
-      </w:r>
-      <w:r>
+        <w:t>:</w:t>
+      </w:r>
+    </w:p>
+    <w:p>
+      <w:pPr>
         <w:rPr>
           <w:lang w:val="nl-NL"/>
         </w:rPr>
-        <w:t>backend</w:t>
-      </w:r>
+      </w:pPr>
       <w:r>
         <w:rPr>
           <w:lang w:val="nl-NL"/>
         </w:rPr>
-        <w:t xml:space="preserve"> </w:t>
+        <w:t xml:space="preserve">Bij het uploaden zal </w:t>
       </w:r>
       <w:r>
         <w:rPr>
           <w:lang w:val="nl-NL"/>
         </w:rPr>
+        <w:t xml:space="preserve">deze </w:t>
+      </w:r>
+      <w:r>
+        <w:rPr>
+          <w:lang w:val="nl-NL"/>
+        </w:rPr>
+        <w:t>Lambda</w:t>
+      </w:r>
+      <w:r>
+        <w:rPr>
+          <w:lang w:val="nl-NL"/>
+        </w:rPr>
+        <w:t xml:space="preserve"> functie starten een checksum aanmaken en dan deze opslaan.</w:t>
+      </w:r>
+    </w:p>
+    <w:p>
+      <w:pPr>
+        <w:rPr>
+          <w:lang w:val="nl-NL"/>
+        </w:rPr>
+      </w:pPr>
+    </w:p>
+    <w:p>
+      <w:r>
+        <w:rPr>
+          <w:b/>
+          <w:bCs/>
+          <w:lang w:val="nl-NL"/>
+        </w:rPr>
+        <w:lastRenderedPageBreak/>
+        <w:t>Lambda (</w:t>
+      </w:r>
+      <w:r>
+        <w:rPr>
+          <w:b/>
+          <w:bCs/>
+          <w:lang w:val="nl-NL"/>
+        </w:rPr>
+        <w:t>nachtelijke</w:t>
+      </w:r>
+      <w:r>
+        <w:rPr>
+          <w:b/>
+          <w:bCs/>
+          <w:lang w:val="nl-NL"/>
+        </w:rPr>
+        <w:t xml:space="preserve"> delete)</w:t>
+      </w:r>
+      <w:r>
+        <w:rPr>
+          <w:b/>
+          <w:bCs/>
+          <w:lang w:val="nl-NL"/>
+        </w:rPr>
+        <w:t>:</w:t>
+      </w:r>
+      <w:r>
+        <w:rPr>
+          <w:lang w:val="nl-NL"/>
+        </w:rPr>
+        <w:br/>
+      </w:r>
+      <w:r>
+        <w:t>Elke nacht om 3u zal een automati</w:t>
+      </w:r>
+      <w:r>
+        <w:t>s</w:t>
+      </w:r>
+      <w:r>
+        <w:t>che check worden uitgevoerd die</w:t>
+      </w:r>
+      <w:r>
+        <w:t xml:space="preserve"> objecten dat ouder zijn dan 24u verwijdert uit zowel de RDS als de S3 bucket.</w:t>
+      </w:r>
+    </w:p>
+    <w:p/>
+    <w:p>
+      <w:r>
+        <w:rPr>
+          <w:b/>
+          <w:bCs/>
+        </w:rPr>
+        <w:t>Opslag (</w:t>
+      </w:r>
+      <w:r>
+        <w:rPr>
+          <w:b/>
+          <w:bCs/>
+        </w:rPr>
+        <w:t>S3 Bucket):</w:t>
+      </w:r>
+      <w:r>
+        <w:rPr>
+          <w:b/>
+          <w:bCs/>
+        </w:rPr>
+        <w:br/>
+      </w:r>
+      <w:r>
+        <w:t xml:space="preserve">De S3 Bucket is een eenvoudige opslag service </w:t>
+      </w:r>
+      <w:r>
+        <w:t>beschikbaar</w:t>
+      </w:r>
+      <w:r>
+        <w:t xml:space="preserve"> gesteld door Amazon. Hier zullen we al onze bestanden opslaan</w:t>
+      </w:r>
+      <w:r>
+        <w:t>. De bestanden worden ook beschikbaar gesteld om gedownload te kunnen worden met de UIID</w:t>
+      </w:r>
+      <w:r>
+        <w:t xml:space="preserve"> van het bestand.</w:t>
+      </w:r>
+    </w:p>
+    <w:p/>
+    <w:p>
+      <w:pPr>
+        <w:rPr>
+          <w:b/>
+          <w:bCs/>
+        </w:rPr>
+      </w:pPr>
+      <w:r>
+        <w:rPr>
+          <w:b/>
+          <w:bCs/>
+        </w:rPr>
+        <w:t>Opslag (</w:t>
+      </w:r>
+      <w:r>
+        <w:rPr>
+          <w:b/>
+          <w:bCs/>
+        </w:rPr>
+        <w:t>RDS):</w:t>
+      </w:r>
+    </w:p>
+    <w:p>
+      <w:r>
+        <w:t xml:space="preserve">In de RDS </w:t>
+      </w:r>
+      <w:r>
         <w:t>wordt</w:t>
       </w:r>
       <w:r>
-        <w:rPr>
-          <w:lang w:val="nl-NL"/>
-        </w:rPr>
-        <w:t xml:space="preserve"> gehost. Hiermee k</w:t>
-      </w:r>
-      <w:r>
-        <w:rPr>
-          <w:lang w:val="nl-NL"/>
-        </w:rPr>
-        <w:t>an de user gemakkelijk bestanden uploaden en downloaden.</w:t>
-      </w:r>
-      <w:r>
-        <w:rPr>
-          <w:lang w:val="nl-NL"/>
+        <w:t xml:space="preserve"> de data van bestanden opgeslagen. Deze data zijn de bestandsnamen, UUID’s en de checksum </w:t>
+      </w:r>
+      <w:r>
+        <w:t>gegenereerd</w:t>
+      </w:r>
+      <w:r>
+        <w:t xml:space="preserve"> door Lambda.</w:t>
+      </w:r>
+    </w:p>
+    <w:p>
+      <w:pPr>
+        <w:rPr>
+          <w:b/>
+          <w:bCs/>
+        </w:rPr>
+      </w:pPr>
+      <w:r>
+        <w:rPr>
+          <w:b/>
+          <w:bCs/>
         </w:rPr>
         <w:br/>
       </w:r>
       <w:r>
         <w:rPr>
-          <w:lang w:val="nl-NL"/>
+          <w:b/>
+          <w:bCs/>
         </w:rPr>
         <w:br/>
       </w:r>
@@ -1884,81 +1729,6 @@
         <w:rPr>
           <w:b/>
           <w:bCs/>
-          <w:lang w:val="nl-NL"/>
-        </w:rPr>
-        <w:t>Upload:</w:t>
-      </w:r>
-    </w:p>
-    <w:p>
-      <w:r>
-        <w:t xml:space="preserve">Bij het uploaden van een bestand zal er een </w:t>
-      </w:r>
-      <w:r>
-        <w:t>Lambda</w:t>
-      </w:r>
-      <w:r>
-        <w:t xml:space="preserve"> functie worden uitgevoerd die een checksum </w:t>
-      </w:r>
-      <w:r>
-        <w:t xml:space="preserve">uitvoert en de output dan </w:t>
-      </w:r>
-      <w:r>
-        <w:t>opslaat</w:t>
-      </w:r>
-      <w:r>
-        <w:t xml:space="preserve"> samen met de bestandsnaam en UUID in RDS. Het bestand zelf </w:t>
-      </w:r>
-      <w:r>
-        <w:t>wordt</w:t>
-      </w:r>
-      <w:r>
-        <w:t xml:space="preserve"> dan verstuurd naar de S3 bucket samen met de UUID.</w:t>
-      </w:r>
-    </w:p>
-    <w:p/>
-    <w:p>
-      <w:pPr>
-        <w:rPr>
-          <w:b/>
-          <w:bCs/>
-        </w:rPr>
-      </w:pPr>
-      <w:r>
-        <w:rPr>
-          <w:b/>
-          <w:bCs/>
-        </w:rPr>
-        <w:t>Download:</w:t>
-      </w:r>
-    </w:p>
-    <w:p>
-      <w:r>
-        <w:t xml:space="preserve">Een request </w:t>
-      </w:r>
-      <w:r>
-        <w:t>wordt</w:t>
-      </w:r>
-      <w:r>
-        <w:t xml:space="preserve"> verstuurd naar ons programma voor een item te kunnen downloaden hierbij </w:t>
-      </w:r>
-      <w:r>
-        <w:t>wordt</w:t>
-      </w:r>
-      <w:r>
-        <w:t xml:space="preserve"> een kopie van het gekozen item terug verstuurd naar de user. </w:t>
-      </w:r>
-    </w:p>
-    <w:p>
-      <w:pPr>
-        <w:rPr>
-          <w:b/>
-          <w:bCs/>
-          <w:lang w:val="en-US"/>
-        </w:rPr>
-      </w:pPr>
-      <w:r>
-        <w:rPr>
-          <w:lang w:val="en-US"/>
         </w:rPr>
         <w:br/>
       </w:r>
@@ -1966,90 +1736,15 @@
         <w:rPr>
           <w:b/>
           <w:bCs/>
-          <w:lang w:val="en-US"/>
-        </w:rPr>
-        <w:t>Lambda</w:t>
-      </w:r>
-      <w:r>
-        <w:rPr>
-          <w:b/>
-          <w:bCs/>
-          <w:lang w:val="en-US"/>
-        </w:rPr>
-        <w:t>(upload check)</w:t>
-      </w:r>
-      <w:r>
-        <w:rPr>
-          <w:b/>
-          <w:bCs/>
-          <w:lang w:val="en-US"/>
-        </w:rPr>
-        <w:t>:</w:t>
-      </w:r>
-    </w:p>
-    <w:p>
-      <w:pPr>
-        <w:rPr>
-          <w:lang w:val="nl-NL"/>
-        </w:rPr>
-      </w:pPr>
-      <w:r>
-        <w:rPr>
-          <w:lang w:val="nl-NL"/>
-        </w:rPr>
-        <w:t xml:space="preserve">Bij het uploaden zal </w:t>
-      </w:r>
-      <w:r>
-        <w:rPr>
-          <w:lang w:val="nl-NL"/>
-        </w:rPr>
-        <w:t>deze lambda functie starten een checksum aanmaken en dan deze opslaan.</w:t>
-      </w:r>
-    </w:p>
-    <w:p>
-      <w:pPr>
-        <w:rPr>
-          <w:lang w:val="nl-NL"/>
-        </w:rPr>
-      </w:pPr>
-    </w:p>
-    <w:p>
-      <w:r>
-        <w:rPr>
-          <w:lang w:val="nl-NL"/>
-        </w:rPr>
-        <w:lastRenderedPageBreak/>
-        <w:t>Lambda(</w:t>
-      </w:r>
-      <w:r>
-        <w:rPr>
-          <w:lang w:val="nl-NL"/>
-        </w:rPr>
-        <w:t>nachtelijke</w:t>
-      </w:r>
-      <w:r>
-        <w:rPr>
-          <w:lang w:val="nl-NL"/>
-        </w:rPr>
-        <w:t xml:space="preserve"> delete)</w:t>
-      </w:r>
-      <w:r>
-        <w:rPr>
-          <w:lang w:val="nl-NL"/>
         </w:rPr>
         <w:br/>
       </w:r>
       <w:r>
-        <w:t>Elke nacht om 3u zal een automati</w:t>
-      </w:r>
-      <w:r>
-        <w:t>s</w:t>
-      </w:r>
-      <w:r>
-        <w:t>che check worden uitgevoerd die</w:t>
-      </w:r>
-      <w:r>
-        <w:t xml:space="preserve"> objecten dat ouder zijn dan 24u verwijdert uit zowel de RDS als de S3 bucket.</w:t>
+        <w:rPr>
+          <w:b/>
+          <w:bCs/>
+        </w:rPr>
+        <w:br/>
       </w:r>
     </w:p>
     <w:p>

</xml_diff>